<commit_message>
Fix Fig. 5 table order
</commit_message>
<xml_diff>
--- a/inst/manuscript/figures/figure5_table.docx
+++ b/inst/manuscript/figures/figure5_table.docx
@@ -960,16 +960,16 @@
             <w:pPr>
               <w:jc w:val="center"/>
               <w:rPr>
-                <w:sz w:val="16"/>
-                <w:szCs w:val="16"/>
-              </w:rPr>
-            </w:pPr>
-            <w:r>
-              <w:rPr>
                 <w:sz w:val="20"/>
                 <w:szCs w:val="20"/>
               </w:rPr>
-              <w:t>21</w:t>
+            </w:pPr>
+            <w:r>
+              <w:rPr>
+                <w:sz w:val="20"/>
+                <w:szCs w:val="20"/>
+              </w:rPr>
+              <w:t>20</w:t>
             </w:r>
           </w:p>
         </w:tc>
@@ -992,287 +992,259 @@
                 <w:sz w:val="16"/>
                 <w:szCs w:val="16"/>
               </w:rPr>
-              <w:t>MLT1</w:t>
-            </w:r>
-            <w:r>
-              <w:rPr>
-                <w:sz w:val="16"/>
-                <w:szCs w:val="16"/>
-              </w:rPr>
-              <w:t xml:space="preserve">  </w:t>
-            </w:r>
-            <w:r>
-              <w:rPr>
-                <w:sz w:val="16"/>
-                <w:szCs w:val="16"/>
-              </w:rPr>
-              <w:t>YCP4</w:t>
-            </w:r>
-            <w:r>
-              <w:rPr>
-                <w:sz w:val="16"/>
-                <w:szCs w:val="16"/>
-              </w:rPr>
-              <w:t xml:space="preserve">  </w:t>
-            </w:r>
-            <w:r>
-              <w:rPr>
-                <w:sz w:val="16"/>
-                <w:szCs w:val="16"/>
-              </w:rPr>
-              <w:t>orf19.5006.1</w:t>
-            </w:r>
-            <w:r>
-              <w:rPr>
-                <w:sz w:val="16"/>
-                <w:szCs w:val="16"/>
-              </w:rPr>
-              <w:t xml:space="preserve">  </w:t>
-            </w:r>
-            <w:r>
-              <w:rPr>
-                <w:sz w:val="16"/>
-                <w:szCs w:val="16"/>
-              </w:rPr>
-              <w:t>VMA5</w:t>
-            </w:r>
-            <w:r>
-              <w:rPr>
-                <w:sz w:val="16"/>
-                <w:szCs w:val="16"/>
-              </w:rPr>
-              <w:t xml:space="preserve">  C</w:t>
-            </w:r>
-            <w:r>
-              <w:rPr>
-                <w:sz w:val="16"/>
-                <w:szCs w:val="16"/>
-              </w:rPr>
-              <w:t>BR1</w:t>
-            </w:r>
-            <w:r>
-              <w:rPr>
-                <w:sz w:val="16"/>
-                <w:szCs w:val="16"/>
-              </w:rPr>
-              <w:t xml:space="preserve">  </w:t>
-            </w:r>
-            <w:r>
-              <w:rPr>
-                <w:sz w:val="16"/>
-                <w:szCs w:val="16"/>
-              </w:rPr>
-              <w:t>ERV29</w:t>
-            </w:r>
-            <w:r>
-              <w:rPr>
-                <w:sz w:val="16"/>
-                <w:szCs w:val="16"/>
-              </w:rPr>
-              <w:t xml:space="preserve">  </w:t>
-            </w:r>
-            <w:r>
-              <w:rPr>
-                <w:sz w:val="16"/>
-                <w:szCs w:val="16"/>
-              </w:rPr>
-              <w:t>COX2</w:t>
-            </w:r>
-            <w:r>
-              <w:rPr>
-                <w:sz w:val="16"/>
-                <w:szCs w:val="16"/>
-              </w:rPr>
-              <w:t xml:space="preserve">  </w:t>
-            </w:r>
-            <w:r>
-              <w:rPr>
-                <w:sz w:val="16"/>
-                <w:szCs w:val="16"/>
-              </w:rPr>
-              <w:t>COX5</w:t>
-            </w:r>
-            <w:r>
-              <w:rPr>
-                <w:sz w:val="16"/>
-                <w:szCs w:val="16"/>
-              </w:rPr>
-              <w:t xml:space="preserve">  </w:t>
-            </w:r>
-            <w:r>
-              <w:rPr>
-                <w:sz w:val="16"/>
-                <w:szCs w:val="16"/>
-              </w:rPr>
-              <w:t>FAA4</w:t>
-            </w:r>
-            <w:r>
-              <w:rPr>
-                <w:sz w:val="16"/>
-                <w:szCs w:val="16"/>
-              </w:rPr>
-              <w:t xml:space="preserve">  </w:t>
-            </w:r>
-            <w:r>
-              <w:rPr>
-                <w:sz w:val="16"/>
-                <w:szCs w:val="16"/>
-              </w:rPr>
-              <w:t>ALO1</w:t>
-            </w:r>
-            <w:r>
-              <w:rPr>
-                <w:sz w:val="16"/>
-                <w:szCs w:val="16"/>
-              </w:rPr>
-              <w:t xml:space="preserve">  </w:t>
-            </w:r>
-            <w:r>
-              <w:rPr>
-                <w:sz w:val="16"/>
-                <w:szCs w:val="16"/>
-              </w:rPr>
-              <w:t>ERV25</w:t>
-            </w:r>
-            <w:r>
-              <w:rPr>
-                <w:sz w:val="16"/>
-                <w:szCs w:val="16"/>
-              </w:rPr>
-              <w:t xml:space="preserve">  </w:t>
-            </w:r>
-            <w:r>
-              <w:rPr>
-                <w:sz w:val="16"/>
-                <w:szCs w:val="16"/>
-              </w:rPr>
-              <w:t>ATP4</w:t>
-            </w:r>
-            <w:r>
-              <w:rPr>
-                <w:sz w:val="16"/>
-                <w:szCs w:val="16"/>
-              </w:rPr>
-              <w:t xml:space="preserve">  </w:t>
-            </w:r>
-            <w:r>
-              <w:rPr>
-                <w:sz w:val="16"/>
-                <w:szCs w:val="16"/>
-              </w:rPr>
-              <w:t>QCR2</w:t>
-            </w:r>
-            <w:r>
-              <w:rPr>
-                <w:sz w:val="16"/>
-                <w:szCs w:val="16"/>
-              </w:rPr>
-              <w:t xml:space="preserve">  </w:t>
-            </w:r>
-            <w:r>
-              <w:rPr>
-                <w:sz w:val="16"/>
-                <w:szCs w:val="16"/>
-              </w:rPr>
-              <w:t>ATP3</w:t>
-            </w:r>
-            <w:r>
-              <w:rPr>
-                <w:sz w:val="16"/>
-                <w:szCs w:val="16"/>
-              </w:rPr>
-              <w:t xml:space="preserve">  </w:t>
-            </w:r>
-            <w:r>
-              <w:rPr>
-                <w:sz w:val="16"/>
-                <w:szCs w:val="16"/>
-              </w:rPr>
-              <w:t>ATP7</w:t>
-            </w:r>
-            <w:r>
-              <w:rPr>
-                <w:sz w:val="16"/>
-                <w:szCs w:val="16"/>
-              </w:rPr>
-              <w:t xml:space="preserve">  </w:t>
-            </w:r>
-            <w:r>
-              <w:rPr>
-                <w:sz w:val="16"/>
-                <w:szCs w:val="16"/>
-              </w:rPr>
-              <w:t>GDH3</w:t>
-            </w:r>
-            <w:r>
-              <w:rPr>
-                <w:sz w:val="16"/>
-                <w:szCs w:val="16"/>
-              </w:rPr>
-              <w:t xml:space="preserve">  </w:t>
-            </w:r>
-            <w:r>
-              <w:rPr>
-                <w:sz w:val="16"/>
-                <w:szCs w:val="16"/>
-              </w:rPr>
-              <w:t>EMP70</w:t>
-            </w:r>
-            <w:r>
-              <w:rPr>
-                <w:sz w:val="16"/>
-                <w:szCs w:val="16"/>
-              </w:rPr>
-              <w:t xml:space="preserve">  </w:t>
-            </w:r>
-            <w:r>
-              <w:rPr>
-                <w:sz w:val="16"/>
-                <w:szCs w:val="16"/>
-              </w:rPr>
-              <w:t>URA6</w:t>
-            </w:r>
-            <w:r>
-              <w:rPr>
-                <w:sz w:val="16"/>
-                <w:szCs w:val="16"/>
-              </w:rPr>
-              <w:t xml:space="preserve">  </w:t>
-            </w:r>
-            <w:r>
-              <w:rPr>
-                <w:sz w:val="16"/>
-                <w:szCs w:val="16"/>
-              </w:rPr>
-              <w:t>VPS1</w:t>
-            </w:r>
-            <w:r>
-              <w:rPr>
-                <w:sz w:val="16"/>
-                <w:szCs w:val="16"/>
-              </w:rPr>
-              <w:t xml:space="preserve">  </w:t>
-            </w:r>
-            <w:r>
-              <w:rPr>
-                <w:sz w:val="16"/>
-                <w:szCs w:val="16"/>
-              </w:rPr>
-              <w:t>SAH1</w:t>
-            </w:r>
-            <w:r>
-              <w:rPr>
-                <w:sz w:val="16"/>
-                <w:szCs w:val="16"/>
-              </w:rPr>
-              <w:t xml:space="preserve">  </w:t>
-            </w:r>
-            <w:r>
-              <w:rPr>
-                <w:sz w:val="16"/>
-                <w:szCs w:val="16"/>
-              </w:rPr>
-              <w:t>GPD1</w:t>
+              <w:t>BGL2</w:t>
+            </w:r>
+            <w:r>
+              <w:rPr>
+                <w:sz w:val="16"/>
+                <w:szCs w:val="16"/>
+              </w:rPr>
+              <w:t xml:space="preserve">  </w:t>
+            </w:r>
+            <w:r>
+              <w:rPr>
+                <w:sz w:val="16"/>
+                <w:szCs w:val="16"/>
+              </w:rPr>
+              <w:t>ECM33</w:t>
+            </w:r>
+            <w:r>
+              <w:rPr>
+                <w:sz w:val="16"/>
+                <w:szCs w:val="16"/>
+              </w:rPr>
+              <w:t xml:space="preserve">  </w:t>
+            </w:r>
+            <w:r>
+              <w:rPr>
+                <w:sz w:val="16"/>
+                <w:szCs w:val="16"/>
+              </w:rPr>
+              <w:t>PHR2</w:t>
+            </w:r>
+            <w:r>
+              <w:rPr>
+                <w:sz w:val="16"/>
+                <w:szCs w:val="16"/>
+              </w:rPr>
+              <w:t xml:space="preserve">  </w:t>
+            </w:r>
+            <w:r>
+              <w:rPr>
+                <w:sz w:val="16"/>
+                <w:szCs w:val="16"/>
+              </w:rPr>
+              <w:t>HGT7</w:t>
+            </w:r>
+            <w:r>
+              <w:rPr>
+                <w:sz w:val="16"/>
+                <w:szCs w:val="16"/>
+              </w:rPr>
+              <w:t xml:space="preserve">  CHS3  </w:t>
+            </w:r>
+            <w:r>
+              <w:rPr>
+                <w:sz w:val="16"/>
+                <w:szCs w:val="16"/>
+              </w:rPr>
+              <w:t>MIR1</w:t>
+            </w:r>
+            <w:r>
+              <w:rPr>
+                <w:sz w:val="16"/>
+                <w:szCs w:val="16"/>
+              </w:rPr>
+              <w:t xml:space="preserve">  </w:t>
+            </w:r>
+            <w:r>
+              <w:rPr>
+                <w:sz w:val="16"/>
+                <w:szCs w:val="16"/>
+              </w:rPr>
+              <w:t>PHB2</w:t>
+            </w:r>
+            <w:r>
+              <w:rPr>
+                <w:sz w:val="16"/>
+                <w:szCs w:val="16"/>
+              </w:rPr>
+              <w:t xml:space="preserve">  </w:t>
+            </w:r>
+            <w:r>
+              <w:rPr>
+                <w:sz w:val="16"/>
+                <w:szCs w:val="16"/>
+              </w:rPr>
+              <w:t>YCK2</w:t>
+            </w:r>
+            <w:r>
+              <w:rPr>
+                <w:sz w:val="16"/>
+                <w:szCs w:val="16"/>
+              </w:rPr>
+              <w:t xml:space="preserve">  </w:t>
+            </w:r>
+            <w:r>
+              <w:rPr>
+                <w:sz w:val="16"/>
+                <w:szCs w:val="16"/>
+              </w:rPr>
+              <w:t>MYO2</w:t>
+            </w:r>
+            <w:r>
+              <w:rPr>
+                <w:sz w:val="16"/>
+                <w:szCs w:val="16"/>
+              </w:rPr>
+              <w:t xml:space="preserve">  </w:t>
+            </w:r>
+            <w:r>
+              <w:rPr>
+                <w:sz w:val="16"/>
+                <w:szCs w:val="16"/>
+              </w:rPr>
+              <w:t>ERG6</w:t>
+            </w:r>
+            <w:r>
+              <w:rPr>
+                <w:sz w:val="16"/>
+                <w:szCs w:val="16"/>
+              </w:rPr>
+              <w:t xml:space="preserve">  </w:t>
+            </w:r>
+            <w:r>
+              <w:rPr>
+                <w:sz w:val="16"/>
+                <w:szCs w:val="16"/>
+              </w:rPr>
+              <w:t>PET9</w:t>
+            </w:r>
+            <w:r>
+              <w:rPr>
+                <w:sz w:val="16"/>
+                <w:szCs w:val="16"/>
+              </w:rPr>
+              <w:t xml:space="preserve">  </w:t>
+            </w:r>
+            <w:r>
+              <w:rPr>
+                <w:sz w:val="16"/>
+                <w:szCs w:val="16"/>
+              </w:rPr>
+              <w:t>POR1</w:t>
+            </w:r>
+            <w:r>
+              <w:rPr>
+                <w:sz w:val="16"/>
+                <w:szCs w:val="16"/>
+              </w:rPr>
+              <w:t xml:space="preserve">  </w:t>
+            </w:r>
+            <w:r>
+              <w:rPr>
+                <w:sz w:val="16"/>
+                <w:szCs w:val="16"/>
+              </w:rPr>
+              <w:t>CYT1</w:t>
+            </w:r>
+            <w:r>
+              <w:rPr>
+                <w:sz w:val="16"/>
+                <w:szCs w:val="16"/>
+              </w:rPr>
+              <w:t xml:space="preserve">  </w:t>
+            </w:r>
+            <w:r>
+              <w:rPr>
+                <w:sz w:val="16"/>
+                <w:szCs w:val="16"/>
+              </w:rPr>
+              <w:t>orf19.4016</w:t>
+            </w:r>
+            <w:r>
+              <w:rPr>
+                <w:sz w:val="16"/>
+                <w:szCs w:val="16"/>
+              </w:rPr>
+              <w:t xml:space="preserve">  </w:t>
+            </w:r>
+            <w:r>
+              <w:rPr>
+                <w:sz w:val="16"/>
+                <w:szCs w:val="16"/>
+              </w:rPr>
+              <w:t>SSO2</w:t>
+            </w:r>
+            <w:r>
+              <w:rPr>
+                <w:sz w:val="16"/>
+                <w:szCs w:val="16"/>
+              </w:rPr>
+              <w:t xml:space="preserve">  </w:t>
+            </w:r>
+            <w:r>
+              <w:rPr>
+                <w:sz w:val="16"/>
+                <w:szCs w:val="16"/>
+              </w:rPr>
+              <w:t>COX9</w:t>
+            </w:r>
+            <w:r>
+              <w:rPr>
+                <w:sz w:val="16"/>
+                <w:szCs w:val="16"/>
+              </w:rPr>
+              <w:t xml:space="preserve">  </w:t>
+            </w:r>
+            <w:r>
+              <w:rPr>
+                <w:sz w:val="16"/>
+                <w:szCs w:val="16"/>
+              </w:rPr>
+              <w:t>TOM70</w:t>
+            </w:r>
+            <w:r>
+              <w:rPr>
+                <w:sz w:val="16"/>
+                <w:szCs w:val="16"/>
+              </w:rPr>
+              <w:t xml:space="preserve">  </w:t>
+            </w:r>
+            <w:r>
+              <w:rPr>
+                <w:sz w:val="16"/>
+                <w:szCs w:val="16"/>
+              </w:rPr>
+              <w:t>QCR7</w:t>
+            </w:r>
+            <w:r>
+              <w:rPr>
+                <w:sz w:val="16"/>
+                <w:szCs w:val="16"/>
+              </w:rPr>
+              <w:t xml:space="preserve">  </w:t>
+            </w:r>
+            <w:r>
+              <w:rPr>
+                <w:sz w:val="16"/>
+                <w:szCs w:val="16"/>
+              </w:rPr>
+              <w:t>RIP1</w:t>
+            </w:r>
+            <w:r>
+              <w:rPr>
+                <w:sz w:val="16"/>
+                <w:szCs w:val="16"/>
+              </w:rPr>
+              <w:t xml:space="preserve">  </w:t>
+            </w:r>
+            <w:r>
+              <w:rPr>
+                <w:sz w:val="16"/>
+                <w:szCs w:val="16"/>
+              </w:rPr>
+              <w:t>LHS1</w:t>
             </w:r>
           </w:p>
         </w:tc>
@@ -1294,39 +1266,55 @@
                 <w:sz w:val="16"/>
                 <w:szCs w:val="16"/>
               </w:rPr>
-              <w:t>ATP synthesis coupled proton transport</w:t>
-            </w:r>
-          </w:p>
-          <w:p>
-            <w:pPr>
-              <w:cnfStyle w:val="000000000000" w:firstRow="0" w:lastRow="0" w:firstColumn="0" w:lastColumn="0" w:oddVBand="0" w:evenVBand="0" w:oddHBand="0" w:evenHBand="0" w:firstRowFirstColumn="0" w:firstRowLastColumn="0" w:lastRowFirstColumn="0" w:lastRowLastColumn="0"/>
-              <w:rPr>
-                <w:sz w:val="16"/>
-                <w:szCs w:val="16"/>
-              </w:rPr>
-            </w:pPr>
-            <w:r>
-              <w:rPr>
-                <w:sz w:val="16"/>
-                <w:szCs w:val="16"/>
-              </w:rPr>
-              <w:t>Oxidation-reduction process</w:t>
-            </w:r>
-          </w:p>
-          <w:p>
-            <w:pPr>
-              <w:cnfStyle w:val="000000000000" w:firstRow="0" w:lastRow="0" w:firstColumn="0" w:lastColumn="0" w:oddVBand="0" w:evenVBand="0" w:oddHBand="0" w:evenHBand="0" w:firstRowFirstColumn="0" w:firstRowLastColumn="0" w:lastRowFirstColumn="0" w:lastRowLastColumn="0"/>
-              <w:rPr>
-                <w:sz w:val="16"/>
-                <w:szCs w:val="16"/>
-              </w:rPr>
-            </w:pPr>
-            <w:r>
-              <w:rPr>
-                <w:sz w:val="16"/>
-                <w:szCs w:val="16"/>
-              </w:rPr>
-              <w:t>Hydrogen ion transmembrane transport</w:t>
+              <w:t>Fungal-type cell wall organisation</w:t>
+            </w:r>
+          </w:p>
+          <w:p>
+            <w:pPr>
+              <w:cnfStyle w:val="000000000000" w:firstRow="0" w:lastRow="0" w:firstColumn="0" w:lastColumn="0" w:oddVBand="0" w:evenVBand="0" w:oddHBand="0" w:evenHBand="0" w:firstRowFirstColumn="0" w:firstRowLastColumn="0" w:lastRowFirstColumn="0" w:lastRowLastColumn="0"/>
+              <w:rPr>
+                <w:sz w:val="16"/>
+                <w:szCs w:val="16"/>
+              </w:rPr>
+            </w:pPr>
+            <w:r>
+              <w:rPr>
+                <w:sz w:val="16"/>
+                <w:szCs w:val="16"/>
+              </w:rPr>
+              <w:t>Hyphal growth</w:t>
+            </w:r>
+          </w:p>
+          <w:p>
+            <w:pPr>
+              <w:cnfStyle w:val="000000000000" w:firstRow="0" w:lastRow="0" w:firstColumn="0" w:lastColumn="0" w:oddVBand="0" w:evenVBand="0" w:oddHBand="0" w:evenHBand="0" w:firstRowFirstColumn="0" w:firstRowLastColumn="0" w:lastRowFirstColumn="0" w:lastRowLastColumn="0"/>
+              <w:rPr>
+                <w:sz w:val="16"/>
+                <w:szCs w:val="16"/>
+              </w:rPr>
+            </w:pPr>
+            <w:r>
+              <w:rPr>
+                <w:sz w:val="16"/>
+                <w:szCs w:val="16"/>
+              </w:rPr>
+              <w:t>Cell morphogenesis</w:t>
+            </w:r>
+          </w:p>
+          <w:p>
+            <w:pPr>
+              <w:cnfStyle w:val="000000000000" w:firstRow="0" w:lastRow="0" w:firstColumn="0" w:lastColumn="0" w:oddVBand="0" w:evenVBand="0" w:oddHBand="0" w:evenHBand="0" w:firstRowFirstColumn="0" w:firstRowLastColumn="0" w:lastRowFirstColumn="0" w:lastRowLastColumn="0"/>
+              <w:rPr>
+                <w:sz w:val="16"/>
+                <w:szCs w:val="16"/>
+              </w:rPr>
+            </w:pPr>
+            <w:r>
+              <w:rPr>
+                <w:sz w:val="16"/>
+                <w:szCs w:val="16"/>
+              </w:rPr>
+              <w:t>Transmembrane transport</w:t>
             </w:r>
           </w:p>
           <w:p>
@@ -1358,6 +1346,22 @@
                 <w:sz w:val="16"/>
                 <w:szCs w:val="16"/>
               </w:rPr>
+              <w:t>Yeast-form cell wall</w:t>
+            </w:r>
+          </w:p>
+          <w:p>
+            <w:pPr>
+              <w:cnfStyle w:val="000000000000" w:firstRow="0" w:lastRow="0" w:firstColumn="0" w:lastColumn="0" w:oddVBand="0" w:evenVBand="0" w:oddHBand="0" w:evenHBand="0" w:firstRowFirstColumn="0" w:firstRowLastColumn="0" w:lastRowFirstColumn="0" w:lastRowLastColumn="0"/>
+              <w:rPr>
+                <w:sz w:val="16"/>
+                <w:szCs w:val="16"/>
+              </w:rPr>
+            </w:pPr>
+            <w:r>
+              <w:rPr>
+                <w:sz w:val="16"/>
+                <w:szCs w:val="16"/>
+              </w:rPr>
               <w:t>Mitochondrion</w:t>
             </w:r>
           </w:p>
@@ -1374,23 +1378,23 @@
                 <w:sz w:val="16"/>
                 <w:szCs w:val="16"/>
               </w:rPr>
-              <w:t>Cytochrome-c oxidase activity</w:t>
-            </w:r>
-          </w:p>
-          <w:p>
-            <w:pPr>
-              <w:cnfStyle w:val="000000000000" w:firstRow="0" w:lastRow="0" w:firstColumn="0" w:lastColumn="0" w:oddVBand="0" w:evenVBand="0" w:oddHBand="0" w:evenHBand="0" w:firstRowFirstColumn="0" w:firstRowLastColumn="0" w:lastRowFirstColumn="0" w:lastRowLastColumn="0"/>
-              <w:rPr>
-                <w:sz w:val="16"/>
-                <w:szCs w:val="16"/>
-              </w:rPr>
-            </w:pPr>
-            <w:r>
-              <w:rPr>
-                <w:sz w:val="16"/>
-                <w:szCs w:val="16"/>
-              </w:rPr>
-              <w:t>Oxidoreductase activity</w:t>
+              <w:t>1,3-beta-glucanosyltransferase activity</w:t>
+            </w:r>
+          </w:p>
+          <w:p>
+            <w:pPr>
+              <w:cnfStyle w:val="000000000000" w:firstRow="0" w:lastRow="0" w:firstColumn="0" w:lastColumn="0" w:oddVBand="0" w:evenVBand="0" w:oddHBand="0" w:evenHBand="0" w:firstRowFirstColumn="0" w:firstRowLastColumn="0" w:lastRowFirstColumn="0" w:lastRowLastColumn="0"/>
+              <w:rPr>
+                <w:sz w:val="16"/>
+                <w:szCs w:val="16"/>
+              </w:rPr>
+            </w:pPr>
+            <w:r>
+              <w:rPr>
+                <w:sz w:val="16"/>
+                <w:szCs w:val="16"/>
+              </w:rPr>
+              <w:t>Transporter activity</w:t>
             </w:r>
           </w:p>
         </w:tc>
@@ -1412,55 +1416,87 @@
                 <w:sz w:val="16"/>
                 <w:szCs w:val="16"/>
               </w:rPr>
-              <w:t>3/12</w:t>
-            </w:r>
-          </w:p>
-          <w:p>
-            <w:pPr>
-              <w:cnfStyle w:val="000000000000" w:firstRow="0" w:lastRow="0" w:firstColumn="0" w:lastColumn="0" w:oddVBand="0" w:evenVBand="0" w:oddHBand="0" w:evenHBand="0" w:firstRowFirstColumn="0" w:firstRowLastColumn="0" w:lastRowFirstColumn="0" w:lastRowLastColumn="0"/>
-              <w:rPr>
-                <w:sz w:val="16"/>
-                <w:szCs w:val="16"/>
-              </w:rPr>
-            </w:pPr>
-            <w:r>
-              <w:rPr>
-                <w:sz w:val="16"/>
-                <w:szCs w:val="16"/>
-              </w:rPr>
-              <w:t>7/407</w:t>
-            </w:r>
-          </w:p>
-          <w:p>
-            <w:pPr>
-              <w:cnfStyle w:val="000000000000" w:firstRow="0" w:lastRow="0" w:firstColumn="0" w:lastColumn="0" w:oddVBand="0" w:evenVBand="0" w:oddHBand="0" w:evenHBand="0" w:firstRowFirstColumn="0" w:firstRowLastColumn="0" w:lastRowFirstColumn="0" w:lastRowLastColumn="0"/>
-              <w:rPr>
-                <w:sz w:val="16"/>
-                <w:szCs w:val="16"/>
-              </w:rPr>
-            </w:pPr>
-            <w:r>
-              <w:rPr>
-                <w:sz w:val="16"/>
-                <w:szCs w:val="16"/>
-              </w:rPr>
-              <w:t>2/11</w:t>
-            </w:r>
-          </w:p>
-          <w:p>
-            <w:pPr>
-              <w:cnfStyle w:val="000000000000" w:firstRow="0" w:lastRow="0" w:firstColumn="0" w:lastColumn="0" w:oddVBand="0" w:evenVBand="0" w:oddHBand="0" w:evenHBand="0" w:firstRowFirstColumn="0" w:firstRowLastColumn="0" w:lastRowFirstColumn="0" w:lastRowLastColumn="0"/>
-              <w:rPr>
-                <w:sz w:val="16"/>
-                <w:szCs w:val="16"/>
-              </w:rPr>
-            </w:pPr>
-            <w:r>
-              <w:rPr>
-                <w:sz w:val="16"/>
-                <w:szCs w:val="16"/>
-              </w:rPr>
-              <w:t>10/324</w:t>
+              <w:t>4/108</w:t>
+            </w:r>
+          </w:p>
+          <w:p>
+            <w:pPr>
+              <w:cnfStyle w:val="000000000000" w:firstRow="0" w:lastRow="0" w:firstColumn="0" w:lastColumn="0" w:oddVBand="0" w:evenVBand="0" w:oddHBand="0" w:evenHBand="0" w:firstRowFirstColumn="0" w:firstRowLastColumn="0" w:lastRowFirstColumn="0" w:lastRowLastColumn="0"/>
+              <w:rPr>
+                <w:sz w:val="16"/>
+                <w:szCs w:val="16"/>
+              </w:rPr>
+            </w:pPr>
+            <w:r>
+              <w:rPr>
+                <w:sz w:val="16"/>
+                <w:szCs w:val="16"/>
+              </w:rPr>
+              <w:t>3/75</w:t>
+            </w:r>
+          </w:p>
+          <w:p>
+            <w:pPr>
+              <w:cnfStyle w:val="000000000000" w:firstRow="0" w:lastRow="0" w:firstColumn="0" w:lastColumn="0" w:oddVBand="0" w:evenVBand="0" w:oddHBand="0" w:evenHBand="0" w:firstRowFirstColumn="0" w:firstRowLastColumn="0" w:lastRowFirstColumn="0" w:lastRowLastColumn="0"/>
+              <w:rPr>
+                <w:sz w:val="16"/>
+                <w:szCs w:val="16"/>
+              </w:rPr>
+            </w:pPr>
+            <w:r>
+              <w:rPr>
+                <w:sz w:val="16"/>
+                <w:szCs w:val="16"/>
+              </w:rPr>
+              <w:t>2/20</w:t>
+            </w:r>
+          </w:p>
+          <w:p>
+            <w:pPr>
+              <w:cnfStyle w:val="000000000000" w:firstRow="0" w:lastRow="0" w:firstColumn="0" w:lastColumn="0" w:oddVBand="0" w:evenVBand="0" w:oddHBand="0" w:evenHBand="0" w:firstRowFirstColumn="0" w:firstRowLastColumn="0" w:lastRowFirstColumn="0" w:lastRowLastColumn="0"/>
+              <w:rPr>
+                <w:sz w:val="16"/>
+                <w:szCs w:val="16"/>
+              </w:rPr>
+            </w:pPr>
+            <w:r>
+              <w:rPr>
+                <w:sz w:val="16"/>
+                <w:szCs w:val="16"/>
+              </w:rPr>
+              <w:t>4/232</w:t>
+            </w:r>
+          </w:p>
+          <w:p>
+            <w:pPr>
+              <w:cnfStyle w:val="000000000000" w:firstRow="0" w:lastRow="0" w:firstColumn="0" w:lastColumn="0" w:oddVBand="0" w:evenVBand="0" w:oddHBand="0" w:evenHBand="0" w:firstRowFirstColumn="0" w:firstRowLastColumn="0" w:lastRowFirstColumn="0" w:lastRowLastColumn="0"/>
+              <w:rPr>
+                <w:sz w:val="16"/>
+                <w:szCs w:val="16"/>
+              </w:rPr>
+            </w:pPr>
+            <w:r>
+              <w:rPr>
+                <w:sz w:val="16"/>
+                <w:szCs w:val="16"/>
+              </w:rPr>
+              <w:t>13/324</w:t>
+            </w:r>
+          </w:p>
+          <w:p>
+            <w:pPr>
+              <w:cnfStyle w:val="000000000000" w:firstRow="0" w:lastRow="0" w:firstColumn="0" w:lastColumn="0" w:oddVBand="0" w:evenVBand="0" w:oddHBand="0" w:evenHBand="0" w:firstRowFirstColumn="0" w:firstRowLastColumn="0" w:lastRowFirstColumn="0" w:lastRowLastColumn="0"/>
+              <w:rPr>
+                <w:sz w:val="16"/>
+                <w:szCs w:val="16"/>
+              </w:rPr>
+            </w:pPr>
+            <w:r>
+              <w:rPr>
+                <w:sz w:val="16"/>
+                <w:szCs w:val="16"/>
+              </w:rPr>
+              <w:t>3/44</w:t>
             </w:r>
           </w:p>
           <w:p>
@@ -1492,23 +1528,23 @@
                 <w:sz w:val="16"/>
                 <w:szCs w:val="16"/>
               </w:rPr>
-              <w:t>2/7</w:t>
-            </w:r>
-          </w:p>
-          <w:p>
-            <w:pPr>
-              <w:cnfStyle w:val="000000000000" w:firstRow="0" w:lastRow="0" w:firstColumn="0" w:lastColumn="0" w:oddVBand="0" w:evenVBand="0" w:oddHBand="0" w:evenHBand="0" w:firstRowFirstColumn="0" w:firstRowLastColumn="0" w:lastRowFirstColumn="0" w:lastRowLastColumn="0"/>
-              <w:rPr>
-                <w:sz w:val="16"/>
-                <w:szCs w:val="16"/>
-              </w:rPr>
-            </w:pPr>
-            <w:r>
-              <w:rPr>
-                <w:sz w:val="16"/>
-                <w:szCs w:val="16"/>
-              </w:rPr>
-              <w:t>6/309</w:t>
+              <w:t>2/6</w:t>
+            </w:r>
+          </w:p>
+          <w:p>
+            <w:pPr>
+              <w:cnfStyle w:val="000000000000" w:firstRow="0" w:lastRow="0" w:firstColumn="0" w:lastColumn="0" w:oddVBand="0" w:evenVBand="0" w:oddHBand="0" w:evenHBand="0" w:firstRowFirstColumn="0" w:firstRowLastColumn="0" w:lastRowFirstColumn="0" w:lastRowLastColumn="0"/>
+              <w:rPr>
+                <w:sz w:val="16"/>
+                <w:szCs w:val="16"/>
+              </w:rPr>
+            </w:pPr>
+            <w:r>
+              <w:rPr>
+                <w:sz w:val="16"/>
+                <w:szCs w:val="16"/>
+              </w:rPr>
+              <w:t>2/46</w:t>
             </w:r>
           </w:p>
         </w:tc>
@@ -1563,6 +1599,38 @@
                 <w:szCs w:val="16"/>
               </w:rPr>
               <w:t>BP</w:t>
+            </w:r>
+          </w:p>
+          <w:p>
+            <w:pPr>
+              <w:cnfStyle w:val="000000000000" w:firstRow="0" w:lastRow="0" w:firstColumn="0" w:lastColumn="0" w:oddVBand="0" w:evenVBand="0" w:oddHBand="0" w:evenHBand="0" w:firstRowFirstColumn="0" w:firstRowLastColumn="0" w:lastRowFirstColumn="0" w:lastRowLastColumn="0"/>
+              <w:rPr>
+                <w:sz w:val="16"/>
+                <w:szCs w:val="16"/>
+              </w:rPr>
+            </w:pPr>
+            <w:r>
+              <w:rPr>
+                <w:sz w:val="16"/>
+                <w:szCs w:val="16"/>
+              </w:rPr>
+              <w:t>BP</w:t>
+            </w:r>
+          </w:p>
+          <w:p>
+            <w:pPr>
+              <w:cnfStyle w:val="000000000000" w:firstRow="0" w:lastRow="0" w:firstColumn="0" w:lastColumn="0" w:oddVBand="0" w:evenVBand="0" w:oddHBand="0" w:evenHBand="0" w:firstRowFirstColumn="0" w:firstRowLastColumn="0" w:lastRowFirstColumn="0" w:lastRowLastColumn="0"/>
+              <w:rPr>
+                <w:sz w:val="16"/>
+                <w:szCs w:val="16"/>
+              </w:rPr>
+            </w:pPr>
+            <w:r>
+              <w:rPr>
+                <w:sz w:val="16"/>
+                <w:szCs w:val="16"/>
+              </w:rPr>
+              <w:t>CC</w:t>
             </w:r>
           </w:p>
           <w:p>
@@ -1645,16 +1713,16 @@
             <w:pPr>
               <w:jc w:val="center"/>
               <w:rPr>
-                <w:sz w:val="16"/>
-                <w:szCs w:val="16"/>
-              </w:rPr>
-            </w:pPr>
-            <w:r>
-              <w:rPr>
                 <w:sz w:val="20"/>
                 <w:szCs w:val="20"/>
               </w:rPr>
-              <w:t>20</w:t>
+            </w:pPr>
+            <w:r>
+              <w:rPr>
+                <w:sz w:val="20"/>
+                <w:szCs w:val="20"/>
+              </w:rPr>
+              <w:t>38</w:t>
             </w:r>
           </w:p>
         </w:tc>
@@ -1677,259 +1745,540 @@
                 <w:sz w:val="16"/>
                 <w:szCs w:val="16"/>
               </w:rPr>
-              <w:t>BGL2</w:t>
-            </w:r>
-            <w:r>
-              <w:rPr>
-                <w:sz w:val="16"/>
-                <w:szCs w:val="16"/>
-              </w:rPr>
-              <w:t xml:space="preserve">  </w:t>
-            </w:r>
-            <w:r>
-              <w:rPr>
-                <w:sz w:val="16"/>
-                <w:szCs w:val="16"/>
-              </w:rPr>
-              <w:t>ECM33</w:t>
-            </w:r>
-            <w:r>
-              <w:rPr>
-                <w:sz w:val="16"/>
-                <w:szCs w:val="16"/>
-              </w:rPr>
-              <w:t xml:space="preserve">  </w:t>
-            </w:r>
-            <w:r>
-              <w:rPr>
-                <w:sz w:val="16"/>
-                <w:szCs w:val="16"/>
-              </w:rPr>
-              <w:t>PHR2</w:t>
-            </w:r>
-            <w:r>
-              <w:rPr>
-                <w:sz w:val="16"/>
-                <w:szCs w:val="16"/>
-              </w:rPr>
-              <w:t xml:space="preserve">  </w:t>
-            </w:r>
-            <w:r>
-              <w:rPr>
-                <w:sz w:val="16"/>
-                <w:szCs w:val="16"/>
-              </w:rPr>
-              <w:t>HGT7</w:t>
-            </w:r>
-            <w:r>
-              <w:rPr>
-                <w:sz w:val="16"/>
-                <w:szCs w:val="16"/>
-              </w:rPr>
-              <w:t xml:space="preserve">  CHS3  </w:t>
-            </w:r>
-            <w:r>
-              <w:rPr>
-                <w:sz w:val="16"/>
-                <w:szCs w:val="16"/>
-              </w:rPr>
-              <w:t>MIR1</w:t>
-            </w:r>
-            <w:r>
-              <w:rPr>
-                <w:sz w:val="16"/>
-                <w:szCs w:val="16"/>
-              </w:rPr>
-              <w:t xml:space="preserve">  </w:t>
-            </w:r>
-            <w:r>
-              <w:rPr>
-                <w:sz w:val="16"/>
-                <w:szCs w:val="16"/>
-              </w:rPr>
-              <w:t>PHB2</w:t>
-            </w:r>
-            <w:r>
-              <w:rPr>
-                <w:sz w:val="16"/>
-                <w:szCs w:val="16"/>
-              </w:rPr>
-              <w:t xml:space="preserve">  </w:t>
-            </w:r>
-            <w:r>
-              <w:rPr>
-                <w:sz w:val="16"/>
-                <w:szCs w:val="16"/>
-              </w:rPr>
-              <w:t>YCK2</w:t>
-            </w:r>
-            <w:r>
-              <w:rPr>
-                <w:sz w:val="16"/>
-                <w:szCs w:val="16"/>
-              </w:rPr>
-              <w:t xml:space="preserve">  </w:t>
-            </w:r>
-            <w:r>
-              <w:rPr>
-                <w:sz w:val="16"/>
-                <w:szCs w:val="16"/>
-              </w:rPr>
-              <w:t>MYO2</w:t>
-            </w:r>
-            <w:r>
-              <w:rPr>
-                <w:sz w:val="16"/>
-                <w:szCs w:val="16"/>
-              </w:rPr>
-              <w:t xml:space="preserve">  </w:t>
-            </w:r>
-            <w:r>
-              <w:rPr>
-                <w:sz w:val="16"/>
-                <w:szCs w:val="16"/>
-              </w:rPr>
-              <w:t>ERG6</w:t>
-            </w:r>
-            <w:r>
-              <w:rPr>
-                <w:sz w:val="16"/>
-                <w:szCs w:val="16"/>
-              </w:rPr>
-              <w:t xml:space="preserve">  </w:t>
-            </w:r>
-            <w:r>
-              <w:rPr>
-                <w:sz w:val="16"/>
-                <w:szCs w:val="16"/>
-              </w:rPr>
-              <w:t>PET9</w:t>
-            </w:r>
-            <w:r>
-              <w:rPr>
-                <w:sz w:val="16"/>
-                <w:szCs w:val="16"/>
-              </w:rPr>
-              <w:t xml:space="preserve">  </w:t>
-            </w:r>
-            <w:r>
-              <w:rPr>
-                <w:sz w:val="16"/>
-                <w:szCs w:val="16"/>
-              </w:rPr>
-              <w:t>POR1</w:t>
-            </w:r>
-            <w:r>
-              <w:rPr>
-                <w:sz w:val="16"/>
-                <w:szCs w:val="16"/>
-              </w:rPr>
-              <w:t xml:space="preserve">  </w:t>
-            </w:r>
-            <w:r>
-              <w:rPr>
-                <w:sz w:val="16"/>
-                <w:szCs w:val="16"/>
-              </w:rPr>
-              <w:t>CYT1</w:t>
-            </w:r>
-            <w:r>
-              <w:rPr>
-                <w:sz w:val="16"/>
-                <w:szCs w:val="16"/>
-              </w:rPr>
-              <w:t xml:space="preserve">  </w:t>
-            </w:r>
-            <w:r>
-              <w:rPr>
-                <w:sz w:val="16"/>
-                <w:szCs w:val="16"/>
-              </w:rPr>
-              <w:t>orf19.4016</w:t>
-            </w:r>
-            <w:r>
-              <w:rPr>
-                <w:sz w:val="16"/>
-                <w:szCs w:val="16"/>
-              </w:rPr>
-              <w:t xml:space="preserve">  </w:t>
-            </w:r>
-            <w:r>
-              <w:rPr>
-                <w:sz w:val="16"/>
-                <w:szCs w:val="16"/>
-              </w:rPr>
-              <w:t>SSO2</w:t>
-            </w:r>
-            <w:r>
-              <w:rPr>
-                <w:sz w:val="16"/>
-                <w:szCs w:val="16"/>
-              </w:rPr>
-              <w:t xml:space="preserve">  </w:t>
-            </w:r>
-            <w:r>
-              <w:rPr>
-                <w:sz w:val="16"/>
-                <w:szCs w:val="16"/>
-              </w:rPr>
-              <w:t>COX9</w:t>
-            </w:r>
-            <w:r>
-              <w:rPr>
-                <w:sz w:val="16"/>
-                <w:szCs w:val="16"/>
-              </w:rPr>
-              <w:t xml:space="preserve">  </w:t>
-            </w:r>
-            <w:r>
-              <w:rPr>
-                <w:sz w:val="16"/>
-                <w:szCs w:val="16"/>
-              </w:rPr>
-              <w:t>TOM70</w:t>
-            </w:r>
-            <w:r>
-              <w:rPr>
-                <w:sz w:val="16"/>
-                <w:szCs w:val="16"/>
-              </w:rPr>
-              <w:t xml:space="preserve">  </w:t>
-            </w:r>
-            <w:r>
-              <w:rPr>
-                <w:sz w:val="16"/>
-                <w:szCs w:val="16"/>
-              </w:rPr>
-              <w:t>QCR7</w:t>
-            </w:r>
-            <w:r>
-              <w:rPr>
-                <w:sz w:val="16"/>
-                <w:szCs w:val="16"/>
-              </w:rPr>
-              <w:t xml:space="preserve">  </w:t>
-            </w:r>
-            <w:r>
-              <w:rPr>
-                <w:sz w:val="16"/>
-                <w:szCs w:val="16"/>
-              </w:rPr>
-              <w:t>RIP1</w:t>
-            </w:r>
-            <w:r>
-              <w:rPr>
-                <w:sz w:val="16"/>
-                <w:szCs w:val="16"/>
-              </w:rPr>
-              <w:t xml:space="preserve">  </w:t>
-            </w:r>
-            <w:r>
-              <w:rPr>
-                <w:sz w:val="16"/>
-                <w:szCs w:val="16"/>
-              </w:rPr>
-              <w:t>LHS1</w:t>
+              <w:t>YWP1</w:t>
+            </w:r>
+            <w:r>
+              <w:rPr>
+                <w:sz w:val="16"/>
+                <w:szCs w:val="16"/>
+              </w:rPr>
+              <w:t xml:space="preserve">  </w:t>
+            </w:r>
+            <w:r>
+              <w:rPr>
+                <w:sz w:val="16"/>
+                <w:szCs w:val="16"/>
+              </w:rPr>
+              <w:t>orf19.3859</w:t>
+            </w:r>
+            <w:r>
+              <w:rPr>
+                <w:sz w:val="16"/>
+                <w:szCs w:val="16"/>
+              </w:rPr>
+              <w:t xml:space="preserve">  </w:t>
+            </w:r>
+            <w:r>
+              <w:rPr>
+                <w:sz w:val="16"/>
+                <w:szCs w:val="16"/>
+              </w:rPr>
+              <w:t>orf19.1054</w:t>
+            </w:r>
+            <w:r>
+              <w:rPr>
+                <w:sz w:val="16"/>
+                <w:szCs w:val="16"/>
+              </w:rPr>
+              <w:t xml:space="preserve">  </w:t>
+            </w:r>
+            <w:r>
+              <w:rPr>
+                <w:sz w:val="16"/>
+                <w:szCs w:val="16"/>
+              </w:rPr>
+              <w:t>ERO1</w:t>
+            </w:r>
+            <w:r>
+              <w:rPr>
+                <w:sz w:val="16"/>
+                <w:szCs w:val="16"/>
+              </w:rPr>
+              <w:t xml:space="preserve">  </w:t>
+            </w:r>
+            <w:r>
+              <w:rPr>
+                <w:sz w:val="16"/>
+                <w:szCs w:val="16"/>
+              </w:rPr>
+              <w:t>orf19.2168.3</w:t>
+            </w:r>
+            <w:r>
+              <w:rPr>
+                <w:sz w:val="16"/>
+                <w:szCs w:val="16"/>
+              </w:rPr>
+              <w:t xml:space="preserve">  </w:t>
+            </w:r>
+            <w:r>
+              <w:rPr>
+                <w:sz w:val="16"/>
+                <w:szCs w:val="16"/>
+              </w:rPr>
+              <w:t>SEC61</w:t>
+            </w:r>
+            <w:r>
+              <w:rPr>
+                <w:sz w:val="16"/>
+                <w:szCs w:val="16"/>
+              </w:rPr>
+              <w:t xml:space="preserve">  </w:t>
+            </w:r>
+            <w:r>
+              <w:rPr>
+                <w:sz w:val="16"/>
+                <w:szCs w:val="16"/>
+              </w:rPr>
+              <w:t>MTS1</w:t>
+            </w:r>
+            <w:r>
+              <w:rPr>
+                <w:sz w:val="16"/>
+                <w:szCs w:val="16"/>
+              </w:rPr>
+              <w:t xml:space="preserve">  </w:t>
+            </w:r>
+            <w:r>
+              <w:rPr>
+                <w:sz w:val="16"/>
+                <w:szCs w:val="16"/>
+              </w:rPr>
+              <w:t>SEC4</w:t>
+            </w:r>
+            <w:r>
+              <w:rPr>
+                <w:sz w:val="16"/>
+                <w:szCs w:val="16"/>
+              </w:rPr>
+              <w:t xml:space="preserve">  </w:t>
+            </w:r>
+            <w:r>
+              <w:rPr>
+                <w:sz w:val="16"/>
+                <w:szCs w:val="16"/>
+              </w:rPr>
+              <w:t>YPT31</w:t>
+            </w:r>
+          </w:p>
+          <w:p>
+            <w:pPr>
+              <w:spacing w:line="276" w:lineRule="auto"/>
+              <w:cnfStyle w:val="000000100000" w:firstRow="0" w:lastRow="0" w:firstColumn="0" w:lastColumn="0" w:oddVBand="0" w:evenVBand="0" w:oddHBand="1" w:evenHBand="0" w:firstRowFirstColumn="0" w:firstRowLastColumn="0" w:lastRowFirstColumn="0" w:lastRowLastColumn="0"/>
+              <w:rPr>
+                <w:sz w:val="16"/>
+                <w:szCs w:val="16"/>
+              </w:rPr>
+            </w:pPr>
+            <w:r>
+              <w:rPr>
+                <w:sz w:val="16"/>
+                <w:szCs w:val="16"/>
+              </w:rPr>
+              <w:t>UBC4</w:t>
+            </w:r>
+            <w:r>
+              <w:rPr>
+                <w:sz w:val="16"/>
+                <w:szCs w:val="16"/>
+              </w:rPr>
+              <w:t xml:space="preserve">  </w:t>
+            </w:r>
+            <w:r>
+              <w:rPr>
+                <w:sz w:val="16"/>
+                <w:szCs w:val="16"/>
+              </w:rPr>
+              <w:t>GPD2</w:t>
+            </w:r>
+            <w:r>
+              <w:rPr>
+                <w:sz w:val="16"/>
+                <w:szCs w:val="16"/>
+              </w:rPr>
+              <w:t xml:space="preserve">  </w:t>
+            </w:r>
+            <w:r>
+              <w:rPr>
+                <w:sz w:val="16"/>
+                <w:szCs w:val="16"/>
+              </w:rPr>
+              <w:t>orf19.3335</w:t>
+            </w:r>
+            <w:r>
+              <w:rPr>
+                <w:sz w:val="16"/>
+                <w:szCs w:val="16"/>
+              </w:rPr>
+              <w:t xml:space="preserve">  </w:t>
+            </w:r>
+            <w:r>
+              <w:rPr>
+                <w:sz w:val="16"/>
+                <w:szCs w:val="16"/>
+              </w:rPr>
+              <w:t>VPS21</w:t>
+            </w:r>
+            <w:r>
+              <w:rPr>
+                <w:sz w:val="16"/>
+                <w:szCs w:val="16"/>
+              </w:rPr>
+              <w:t xml:space="preserve">  </w:t>
+            </w:r>
+            <w:r>
+              <w:rPr>
+                <w:sz w:val="16"/>
+                <w:szCs w:val="16"/>
+              </w:rPr>
+              <w:t>NOP5</w:t>
+            </w:r>
+          </w:p>
+          <w:p>
+            <w:pPr>
+              <w:spacing w:line="276" w:lineRule="auto"/>
+              <w:cnfStyle w:val="000000100000" w:firstRow="0" w:lastRow="0" w:firstColumn="0" w:lastColumn="0" w:oddVBand="0" w:evenVBand="0" w:oddHBand="1" w:evenHBand="0" w:firstRowFirstColumn="0" w:firstRowLastColumn="0" w:lastRowFirstColumn="0" w:lastRowLastColumn="0"/>
+              <w:rPr>
+                <w:sz w:val="16"/>
+                <w:szCs w:val="16"/>
+              </w:rPr>
+            </w:pPr>
+            <w:r>
+              <w:rPr>
+                <w:sz w:val="16"/>
+                <w:szCs w:val="16"/>
+              </w:rPr>
+              <w:t>HET1</w:t>
+            </w:r>
+            <w:r>
+              <w:rPr>
+                <w:sz w:val="16"/>
+                <w:szCs w:val="16"/>
+              </w:rPr>
+              <w:t xml:space="preserve">  </w:t>
+            </w:r>
+            <w:r>
+              <w:rPr>
+                <w:sz w:val="16"/>
+                <w:szCs w:val="16"/>
+              </w:rPr>
+              <w:t>CRM1</w:t>
+            </w:r>
+            <w:r>
+              <w:rPr>
+                <w:sz w:val="16"/>
+                <w:szCs w:val="16"/>
+              </w:rPr>
+              <w:t xml:space="preserve">  </w:t>
+            </w:r>
+            <w:r>
+              <w:rPr>
+                <w:sz w:val="16"/>
+                <w:szCs w:val="16"/>
+              </w:rPr>
+              <w:t>orf19.1229</w:t>
+            </w:r>
+            <w:r>
+              <w:rPr>
+                <w:sz w:val="16"/>
+                <w:szCs w:val="16"/>
+              </w:rPr>
+              <w:t xml:space="preserve">  </w:t>
+            </w:r>
+            <w:r>
+              <w:rPr>
+                <w:sz w:val="16"/>
+                <w:szCs w:val="16"/>
+              </w:rPr>
+              <w:t>orf19.6264.3</w:t>
+            </w:r>
+          </w:p>
+          <w:p>
+            <w:pPr>
+              <w:spacing w:line="276" w:lineRule="auto"/>
+              <w:cnfStyle w:val="000000100000" w:firstRow="0" w:lastRow="0" w:firstColumn="0" w:lastColumn="0" w:oddVBand="0" w:evenVBand="0" w:oddHBand="1" w:evenHBand="0" w:firstRowFirstColumn="0" w:firstRowLastColumn="0" w:lastRowFirstColumn="0" w:lastRowLastColumn="0"/>
+              <w:rPr>
+                <w:sz w:val="16"/>
+                <w:szCs w:val="16"/>
+              </w:rPr>
+            </w:pPr>
+            <w:r>
+              <w:rPr>
+                <w:sz w:val="16"/>
+                <w:szCs w:val="16"/>
+              </w:rPr>
+              <w:t>orf19.2489</w:t>
+            </w:r>
+            <w:r>
+              <w:rPr>
+                <w:sz w:val="16"/>
+                <w:szCs w:val="16"/>
+              </w:rPr>
+              <w:t xml:space="preserve">  </w:t>
+            </w:r>
+            <w:r>
+              <w:rPr>
+                <w:sz w:val="16"/>
+                <w:szCs w:val="16"/>
+              </w:rPr>
+              <w:t>TIF</w:t>
+            </w:r>
+            <w:r>
+              <w:rPr>
+                <w:sz w:val="16"/>
+                <w:szCs w:val="16"/>
+              </w:rPr>
+              <w:t xml:space="preserve">  </w:t>
+            </w:r>
+            <w:r>
+              <w:rPr>
+                <w:sz w:val="16"/>
+                <w:szCs w:val="16"/>
+              </w:rPr>
+              <w:t>orf19.1833</w:t>
+            </w:r>
+            <w:r>
+              <w:rPr>
+                <w:sz w:val="16"/>
+                <w:szCs w:val="16"/>
+              </w:rPr>
+              <w:t xml:space="preserve">  </w:t>
+            </w:r>
+            <w:r>
+              <w:rPr>
+                <w:sz w:val="16"/>
+                <w:szCs w:val="16"/>
+              </w:rPr>
+              <w:t>orf19.3799</w:t>
+            </w:r>
+          </w:p>
+          <w:p>
+            <w:pPr>
+              <w:spacing w:line="276" w:lineRule="auto"/>
+              <w:cnfStyle w:val="000000100000" w:firstRow="0" w:lastRow="0" w:firstColumn="0" w:lastColumn="0" w:oddVBand="0" w:evenVBand="0" w:oddHBand="1" w:evenHBand="0" w:firstRowFirstColumn="0" w:firstRowLastColumn="0" w:lastRowFirstColumn="0" w:lastRowLastColumn="0"/>
+              <w:rPr>
+                <w:sz w:val="16"/>
+                <w:szCs w:val="16"/>
+              </w:rPr>
+            </w:pPr>
+            <w:r>
+              <w:rPr>
+                <w:sz w:val="16"/>
+                <w:szCs w:val="16"/>
+              </w:rPr>
+              <w:t>NIP1</w:t>
+            </w:r>
+            <w:r>
+              <w:rPr>
+                <w:sz w:val="16"/>
+                <w:szCs w:val="16"/>
+              </w:rPr>
+              <w:t xml:space="preserve">  </w:t>
+            </w:r>
+            <w:r>
+              <w:rPr>
+                <w:sz w:val="16"/>
+                <w:szCs w:val="16"/>
+              </w:rPr>
+              <w:t>GFA1</w:t>
+            </w:r>
+            <w:r>
+              <w:rPr>
+                <w:sz w:val="16"/>
+                <w:szCs w:val="16"/>
+              </w:rPr>
+              <w:t xml:space="preserve">  </w:t>
+            </w:r>
+            <w:r>
+              <w:rPr>
+                <w:sz w:val="16"/>
+                <w:szCs w:val="16"/>
+              </w:rPr>
+              <w:t>KAR2</w:t>
+            </w:r>
+            <w:r>
+              <w:rPr>
+                <w:sz w:val="16"/>
+                <w:szCs w:val="16"/>
+              </w:rPr>
+              <w:t xml:space="preserve">  </w:t>
+            </w:r>
+            <w:r>
+              <w:rPr>
+                <w:sz w:val="16"/>
+                <w:szCs w:val="16"/>
+              </w:rPr>
+              <w:t>orf19.6883</w:t>
+            </w:r>
+            <w:r>
+              <w:rPr>
+                <w:sz w:val="16"/>
+                <w:szCs w:val="16"/>
+              </w:rPr>
+              <w:t xml:space="preserve">  </w:t>
+            </w:r>
+            <w:r>
+              <w:rPr>
+                <w:sz w:val="16"/>
+                <w:szCs w:val="16"/>
+              </w:rPr>
+              <w:t>orf19.86</w:t>
+            </w:r>
+          </w:p>
+          <w:p>
+            <w:pPr>
+              <w:spacing w:line="276" w:lineRule="auto"/>
+              <w:cnfStyle w:val="000000100000" w:firstRow="0" w:lastRow="0" w:firstColumn="0" w:lastColumn="0" w:oddVBand="0" w:evenVBand="0" w:oddHBand="1" w:evenHBand="0" w:firstRowFirstColumn="0" w:firstRowLastColumn="0" w:lastRowFirstColumn="0" w:lastRowLastColumn="0"/>
+              <w:rPr>
+                <w:sz w:val="16"/>
+                <w:szCs w:val="16"/>
+              </w:rPr>
+            </w:pPr>
+            <w:r>
+              <w:rPr>
+                <w:sz w:val="16"/>
+                <w:szCs w:val="16"/>
+              </w:rPr>
+              <w:t>SEC14</w:t>
+            </w:r>
+            <w:r>
+              <w:rPr>
+                <w:sz w:val="16"/>
+                <w:szCs w:val="16"/>
+              </w:rPr>
+              <w:t xml:space="preserve">  </w:t>
+            </w:r>
+            <w:r>
+              <w:rPr>
+                <w:sz w:val="16"/>
+                <w:szCs w:val="16"/>
+              </w:rPr>
+              <w:t>DHH1</w:t>
+            </w:r>
+            <w:r>
+              <w:rPr>
+                <w:sz w:val="16"/>
+                <w:szCs w:val="16"/>
+              </w:rPr>
+              <w:t xml:space="preserve">  </w:t>
+            </w:r>
+            <w:r>
+              <w:rPr>
+                <w:sz w:val="16"/>
+                <w:szCs w:val="16"/>
+              </w:rPr>
+              <w:t>ACC1</w:t>
+            </w:r>
+            <w:r>
+              <w:rPr>
+                <w:sz w:val="16"/>
+                <w:szCs w:val="16"/>
+              </w:rPr>
+              <w:t xml:space="preserve">  </w:t>
+            </w:r>
+            <w:r>
+              <w:rPr>
+                <w:sz w:val="16"/>
+                <w:szCs w:val="16"/>
+              </w:rPr>
+              <w:t>CHC1</w:t>
+            </w:r>
+            <w:r>
+              <w:rPr>
+                <w:sz w:val="16"/>
+                <w:szCs w:val="16"/>
+              </w:rPr>
+              <w:t xml:space="preserve">  </w:t>
+            </w:r>
+            <w:r>
+              <w:rPr>
+                <w:sz w:val="16"/>
+                <w:szCs w:val="16"/>
+              </w:rPr>
+              <w:t>VMA13</w:t>
+            </w:r>
+            <w:r>
+              <w:rPr>
+                <w:sz w:val="16"/>
+                <w:szCs w:val="16"/>
+              </w:rPr>
+              <w:t xml:space="preserve">  </w:t>
+            </w:r>
+            <w:r>
+              <w:rPr>
+                <w:sz w:val="16"/>
+                <w:szCs w:val="16"/>
+              </w:rPr>
+              <w:t>YPT1</w:t>
+            </w:r>
+            <w:r>
+              <w:rPr>
+                <w:sz w:val="16"/>
+                <w:szCs w:val="16"/>
+              </w:rPr>
+              <w:t xml:space="preserve">  </w:t>
+            </w:r>
+            <w:r>
+              <w:rPr>
+                <w:sz w:val="16"/>
+                <w:szCs w:val="16"/>
+              </w:rPr>
+              <w:t>SEC21</w:t>
+            </w:r>
+            <w:r>
+              <w:rPr>
+                <w:sz w:val="16"/>
+                <w:szCs w:val="16"/>
+              </w:rPr>
+              <w:t xml:space="preserve">  </w:t>
+            </w:r>
+            <w:r>
+              <w:rPr>
+                <w:sz w:val="16"/>
+                <w:szCs w:val="16"/>
+              </w:rPr>
+              <w:t>URA2</w:t>
+            </w:r>
+            <w:r>
+              <w:rPr>
+                <w:sz w:val="16"/>
+                <w:szCs w:val="16"/>
+              </w:rPr>
+              <w:t xml:space="preserve">  </w:t>
+            </w:r>
+            <w:r>
+              <w:rPr>
+                <w:sz w:val="16"/>
+                <w:szCs w:val="16"/>
+              </w:rPr>
+              <w:t>TPD3</w:t>
+            </w:r>
+            <w:r>
+              <w:rPr>
+                <w:sz w:val="16"/>
+                <w:szCs w:val="16"/>
+              </w:rPr>
+              <w:t xml:space="preserve">  </w:t>
+            </w:r>
+            <w:r>
+              <w:rPr>
+                <w:sz w:val="16"/>
+                <w:szCs w:val="16"/>
+              </w:rPr>
+              <w:t>SEC18</w:t>
+            </w:r>
+            <w:r>
+              <w:rPr>
+                <w:sz w:val="16"/>
+                <w:szCs w:val="16"/>
+              </w:rPr>
+              <w:t xml:space="preserve">  </w:t>
+            </w:r>
+            <w:r>
+              <w:rPr>
+                <w:sz w:val="16"/>
+                <w:szCs w:val="16"/>
+              </w:rPr>
+              <w:t>orf19.1564</w:t>
             </w:r>
           </w:p>
         </w:tc>
@@ -1951,55 +2300,55 @@
                 <w:sz w:val="16"/>
                 <w:szCs w:val="16"/>
               </w:rPr>
-              <w:t>Fungal-type cell wall organisation</w:t>
-            </w:r>
-          </w:p>
-          <w:p>
-            <w:pPr>
-              <w:cnfStyle w:val="000000100000" w:firstRow="0" w:lastRow="0" w:firstColumn="0" w:lastColumn="0" w:oddVBand="0" w:evenVBand="0" w:oddHBand="1" w:evenHBand="0" w:firstRowFirstColumn="0" w:firstRowLastColumn="0" w:lastRowFirstColumn="0" w:lastRowLastColumn="0"/>
-              <w:rPr>
-                <w:sz w:val="16"/>
-                <w:szCs w:val="16"/>
-              </w:rPr>
-            </w:pPr>
-            <w:r>
-              <w:rPr>
-                <w:sz w:val="16"/>
-                <w:szCs w:val="16"/>
-              </w:rPr>
-              <w:t>Hyphal growth</w:t>
-            </w:r>
-          </w:p>
-          <w:p>
-            <w:pPr>
-              <w:cnfStyle w:val="000000100000" w:firstRow="0" w:lastRow="0" w:firstColumn="0" w:lastColumn="0" w:oddVBand="0" w:evenVBand="0" w:oddHBand="1" w:evenHBand="0" w:firstRowFirstColumn="0" w:firstRowLastColumn="0" w:lastRowFirstColumn="0" w:lastRowLastColumn="0"/>
-              <w:rPr>
-                <w:sz w:val="16"/>
-                <w:szCs w:val="16"/>
-              </w:rPr>
-            </w:pPr>
-            <w:r>
-              <w:rPr>
-                <w:sz w:val="16"/>
-                <w:szCs w:val="16"/>
-              </w:rPr>
-              <w:t>Cell morphogenesis</w:t>
-            </w:r>
-          </w:p>
-          <w:p>
-            <w:pPr>
-              <w:cnfStyle w:val="000000100000" w:firstRow="0" w:lastRow="0" w:firstColumn="0" w:lastColumn="0" w:oddVBand="0" w:evenVBand="0" w:oddHBand="1" w:evenHBand="0" w:firstRowFirstColumn="0" w:firstRowLastColumn="0" w:lastRowFirstColumn="0" w:lastRowLastColumn="0"/>
-              <w:rPr>
-                <w:sz w:val="16"/>
-                <w:szCs w:val="16"/>
-              </w:rPr>
-            </w:pPr>
-            <w:r>
-              <w:rPr>
-                <w:sz w:val="16"/>
-                <w:szCs w:val="16"/>
-              </w:rPr>
-              <w:t>Transmembrane transport</w:t>
+              <w:t>Protein transport</w:t>
+            </w:r>
+          </w:p>
+          <w:p>
+            <w:pPr>
+              <w:cnfStyle w:val="000000100000" w:firstRow="0" w:lastRow="0" w:firstColumn="0" w:lastColumn="0" w:oddVBand="0" w:evenVBand="0" w:oddHBand="1" w:evenHBand="0" w:firstRowFirstColumn="0" w:firstRowLastColumn="0" w:lastRowFirstColumn="0" w:lastRowLastColumn="0"/>
+              <w:rPr>
+                <w:sz w:val="16"/>
+                <w:szCs w:val="16"/>
+              </w:rPr>
+            </w:pPr>
+            <w:r>
+              <w:rPr>
+                <w:sz w:val="16"/>
+                <w:szCs w:val="16"/>
+              </w:rPr>
+              <w:t>Small GTPase mediated signal transduction</w:t>
+            </w:r>
+          </w:p>
+          <w:p>
+            <w:pPr>
+              <w:cnfStyle w:val="000000100000" w:firstRow="0" w:lastRow="0" w:firstColumn="0" w:lastColumn="0" w:oddVBand="0" w:evenVBand="0" w:oddHBand="1" w:evenHBand="0" w:firstRowFirstColumn="0" w:firstRowLastColumn="0" w:lastRowFirstColumn="0" w:lastRowLastColumn="0"/>
+              <w:rPr>
+                <w:sz w:val="16"/>
+                <w:szCs w:val="16"/>
+              </w:rPr>
+            </w:pPr>
+            <w:r>
+              <w:rPr>
+                <w:sz w:val="16"/>
+                <w:szCs w:val="16"/>
+              </w:rPr>
+              <w:t>ER to Golgi vesicle-mediated transport</w:t>
+            </w:r>
+          </w:p>
+          <w:p>
+            <w:pPr>
+              <w:cnfStyle w:val="000000100000" w:firstRow="0" w:lastRow="0" w:firstColumn="0" w:lastColumn="0" w:oddVBand="0" w:evenVBand="0" w:oddHBand="1" w:evenHBand="0" w:firstRowFirstColumn="0" w:firstRowLastColumn="0" w:lastRowFirstColumn="0" w:lastRowLastColumn="0"/>
+              <w:rPr>
+                <w:sz w:val="16"/>
+                <w:szCs w:val="16"/>
+              </w:rPr>
+            </w:pPr>
+            <w:r>
+              <w:rPr>
+                <w:sz w:val="16"/>
+                <w:szCs w:val="16"/>
+              </w:rPr>
+              <w:t>Cytoplasmic vesicle</w:t>
             </w:r>
           </w:p>
           <w:p>
@@ -2031,55 +2380,55 @@
                 <w:sz w:val="16"/>
                 <w:szCs w:val="16"/>
               </w:rPr>
-              <w:t>Yeast-form cell wall</w:t>
-            </w:r>
-          </w:p>
-          <w:p>
-            <w:pPr>
-              <w:cnfStyle w:val="000000100000" w:firstRow="0" w:lastRow="0" w:firstColumn="0" w:lastColumn="0" w:oddVBand="0" w:evenVBand="0" w:oddHBand="1" w:evenHBand="0" w:firstRowFirstColumn="0" w:firstRowLastColumn="0" w:lastRowFirstColumn="0" w:lastRowLastColumn="0"/>
-              <w:rPr>
-                <w:sz w:val="16"/>
-                <w:szCs w:val="16"/>
-              </w:rPr>
-            </w:pPr>
-            <w:r>
-              <w:rPr>
-                <w:sz w:val="16"/>
-                <w:szCs w:val="16"/>
-              </w:rPr>
-              <w:t>Mitochondrion</w:t>
-            </w:r>
-          </w:p>
-          <w:p>
-            <w:pPr>
-              <w:cnfStyle w:val="000000100000" w:firstRow="0" w:lastRow="0" w:firstColumn="0" w:lastColumn="0" w:oddVBand="0" w:evenVBand="0" w:oddHBand="1" w:evenHBand="0" w:firstRowFirstColumn="0" w:firstRowLastColumn="0" w:lastRowFirstColumn="0" w:lastRowLastColumn="0"/>
-              <w:rPr>
-                <w:sz w:val="16"/>
-                <w:szCs w:val="16"/>
-              </w:rPr>
-            </w:pPr>
-            <w:r>
-              <w:rPr>
-                <w:sz w:val="16"/>
-                <w:szCs w:val="16"/>
-              </w:rPr>
-              <w:t>1,3-beta-glucanosyltransferase activity</w:t>
-            </w:r>
-          </w:p>
-          <w:p>
-            <w:pPr>
-              <w:cnfStyle w:val="000000100000" w:firstRow="0" w:lastRow="0" w:firstColumn="0" w:lastColumn="0" w:oddVBand="0" w:evenVBand="0" w:oddHBand="1" w:evenHBand="0" w:firstRowFirstColumn="0" w:firstRowLastColumn="0" w:lastRowFirstColumn="0" w:lastRowLastColumn="0"/>
-              <w:rPr>
-                <w:sz w:val="16"/>
-                <w:szCs w:val="16"/>
-              </w:rPr>
-            </w:pPr>
-            <w:r>
-              <w:rPr>
-                <w:sz w:val="16"/>
-                <w:szCs w:val="16"/>
-              </w:rPr>
-              <w:t>Transporter activity</w:t>
+              <w:t>Cytoplasm</w:t>
+            </w:r>
+          </w:p>
+          <w:p>
+            <w:pPr>
+              <w:cnfStyle w:val="000000100000" w:firstRow="0" w:lastRow="0" w:firstColumn="0" w:lastColumn="0" w:oddVBand="0" w:evenVBand="0" w:oddHBand="1" w:evenHBand="0" w:firstRowFirstColumn="0" w:firstRowLastColumn="0" w:lastRowFirstColumn="0" w:lastRowLastColumn="0"/>
+              <w:rPr>
+                <w:sz w:val="16"/>
+                <w:szCs w:val="16"/>
+              </w:rPr>
+            </w:pPr>
+            <w:r>
+              <w:rPr>
+                <w:sz w:val="16"/>
+                <w:szCs w:val="16"/>
+              </w:rPr>
+              <w:t>Endoplasmic reticulum</w:t>
+            </w:r>
+          </w:p>
+          <w:p>
+            <w:pPr>
+              <w:cnfStyle w:val="000000100000" w:firstRow="0" w:lastRow="0" w:firstColumn="0" w:lastColumn="0" w:oddVBand="0" w:evenVBand="0" w:oddHBand="1" w:evenHBand="0" w:firstRowFirstColumn="0" w:firstRowLastColumn="0" w:lastRowFirstColumn="0" w:lastRowLastColumn="0"/>
+              <w:rPr>
+                <w:sz w:val="16"/>
+                <w:szCs w:val="16"/>
+              </w:rPr>
+            </w:pPr>
+            <w:r>
+              <w:rPr>
+                <w:sz w:val="16"/>
+                <w:szCs w:val="16"/>
+              </w:rPr>
+              <w:t>Structural molecule activity</w:t>
+            </w:r>
+          </w:p>
+          <w:p>
+            <w:pPr>
+              <w:cnfStyle w:val="000000100000" w:firstRow="0" w:lastRow="0" w:firstColumn="0" w:lastColumn="0" w:oddVBand="0" w:evenVBand="0" w:oddHBand="1" w:evenHBand="0" w:firstRowFirstColumn="0" w:firstRowLastColumn="0" w:lastRowFirstColumn="0" w:lastRowLastColumn="0"/>
+              <w:rPr>
+                <w:sz w:val="16"/>
+                <w:szCs w:val="16"/>
+              </w:rPr>
+            </w:pPr>
+            <w:r>
+              <w:rPr>
+                <w:sz w:val="16"/>
+                <w:szCs w:val="16"/>
+              </w:rPr>
+              <w:t>GTP binding</w:t>
             </w:r>
           </w:p>
         </w:tc>
@@ -2101,135 +2450,135 @@
                 <w:sz w:val="16"/>
                 <w:szCs w:val="16"/>
               </w:rPr>
-              <w:t>4/108</w:t>
-            </w:r>
-          </w:p>
-          <w:p>
-            <w:pPr>
-              <w:cnfStyle w:val="000000100000" w:firstRow="0" w:lastRow="0" w:firstColumn="0" w:lastColumn="0" w:oddVBand="0" w:evenVBand="0" w:oddHBand="1" w:evenHBand="0" w:firstRowFirstColumn="0" w:firstRowLastColumn="0" w:lastRowFirstColumn="0" w:lastRowLastColumn="0"/>
-              <w:rPr>
-                <w:sz w:val="16"/>
-                <w:szCs w:val="16"/>
-              </w:rPr>
-            </w:pPr>
-            <w:r>
-              <w:rPr>
-                <w:sz w:val="16"/>
-                <w:szCs w:val="16"/>
-              </w:rPr>
-              <w:t>3/75</w:t>
-            </w:r>
-          </w:p>
-          <w:p>
-            <w:pPr>
-              <w:cnfStyle w:val="000000100000" w:firstRow="0" w:lastRow="0" w:firstColumn="0" w:lastColumn="0" w:oddVBand="0" w:evenVBand="0" w:oddHBand="1" w:evenHBand="0" w:firstRowFirstColumn="0" w:firstRowLastColumn="0" w:lastRowFirstColumn="0" w:lastRowLastColumn="0"/>
-              <w:rPr>
-                <w:sz w:val="16"/>
-                <w:szCs w:val="16"/>
-              </w:rPr>
-            </w:pPr>
-            <w:r>
-              <w:rPr>
-                <w:sz w:val="16"/>
-                <w:szCs w:val="16"/>
-              </w:rPr>
-              <w:t>2/20</w:t>
-            </w:r>
-          </w:p>
-          <w:p>
-            <w:pPr>
-              <w:cnfStyle w:val="000000100000" w:firstRow="0" w:lastRow="0" w:firstColumn="0" w:lastColumn="0" w:oddVBand="0" w:evenVBand="0" w:oddHBand="1" w:evenHBand="0" w:firstRowFirstColumn="0" w:firstRowLastColumn="0" w:lastRowFirstColumn="0" w:lastRowLastColumn="0"/>
-              <w:rPr>
-                <w:sz w:val="16"/>
-                <w:szCs w:val="16"/>
-              </w:rPr>
-            </w:pPr>
-            <w:r>
-              <w:rPr>
-                <w:sz w:val="16"/>
-                <w:szCs w:val="16"/>
-              </w:rPr>
-              <w:t>4/232</w:t>
-            </w:r>
-          </w:p>
-          <w:p>
-            <w:pPr>
-              <w:cnfStyle w:val="000000100000" w:firstRow="0" w:lastRow="0" w:firstColumn="0" w:lastColumn="0" w:oddVBand="0" w:evenVBand="0" w:oddHBand="1" w:evenHBand="0" w:firstRowFirstColumn="0" w:firstRowLastColumn="0" w:lastRowFirstColumn="0" w:lastRowLastColumn="0"/>
-              <w:rPr>
-                <w:sz w:val="16"/>
-                <w:szCs w:val="16"/>
-              </w:rPr>
-            </w:pPr>
-            <w:r>
-              <w:rPr>
-                <w:sz w:val="16"/>
-                <w:szCs w:val="16"/>
-              </w:rPr>
-              <w:t>13/324</w:t>
-            </w:r>
-          </w:p>
-          <w:p>
-            <w:pPr>
-              <w:cnfStyle w:val="000000100000" w:firstRow="0" w:lastRow="0" w:firstColumn="0" w:lastColumn="0" w:oddVBand="0" w:evenVBand="0" w:oddHBand="1" w:evenHBand="0" w:firstRowFirstColumn="0" w:firstRowLastColumn="0" w:lastRowFirstColumn="0" w:lastRowLastColumn="0"/>
-              <w:rPr>
-                <w:sz w:val="16"/>
-                <w:szCs w:val="16"/>
-              </w:rPr>
-            </w:pPr>
-            <w:r>
-              <w:rPr>
-                <w:sz w:val="16"/>
-                <w:szCs w:val="16"/>
-              </w:rPr>
-              <w:t>3/44</w:t>
-            </w:r>
-          </w:p>
-          <w:p>
-            <w:pPr>
-              <w:cnfStyle w:val="000000100000" w:firstRow="0" w:lastRow="0" w:firstColumn="0" w:lastColumn="0" w:oddVBand="0" w:evenVBand="0" w:oddHBand="1" w:evenHBand="0" w:firstRowFirstColumn="0" w:firstRowLastColumn="0" w:lastRowFirstColumn="0" w:lastRowLastColumn="0"/>
-              <w:rPr>
-                <w:sz w:val="16"/>
-                <w:szCs w:val="16"/>
-              </w:rPr>
-            </w:pPr>
-            <w:r>
-              <w:rPr>
-                <w:sz w:val="16"/>
-                <w:szCs w:val="16"/>
-              </w:rPr>
-              <w:t>4/175</w:t>
-            </w:r>
-          </w:p>
-          <w:p>
-            <w:pPr>
-              <w:cnfStyle w:val="000000100000" w:firstRow="0" w:lastRow="0" w:firstColumn="0" w:lastColumn="0" w:oddVBand="0" w:evenVBand="0" w:oddHBand="1" w:evenHBand="0" w:firstRowFirstColumn="0" w:firstRowLastColumn="0" w:lastRowFirstColumn="0" w:lastRowLastColumn="0"/>
-              <w:rPr>
-                <w:sz w:val="16"/>
-                <w:szCs w:val="16"/>
-              </w:rPr>
-            </w:pPr>
-            <w:r>
-              <w:rPr>
-                <w:sz w:val="16"/>
-                <w:szCs w:val="16"/>
-              </w:rPr>
-              <w:t>2/6</w:t>
-            </w:r>
-          </w:p>
-          <w:p>
-            <w:pPr>
-              <w:cnfStyle w:val="000000100000" w:firstRow="0" w:lastRow="0" w:firstColumn="0" w:lastColumn="0" w:oddVBand="0" w:evenVBand="0" w:oddHBand="1" w:evenHBand="0" w:firstRowFirstColumn="0" w:firstRowLastColumn="0" w:lastRowFirstColumn="0" w:lastRowLastColumn="0"/>
-              <w:rPr>
-                <w:sz w:val="16"/>
-                <w:szCs w:val="16"/>
-              </w:rPr>
-            </w:pPr>
-            <w:r>
-              <w:rPr>
-                <w:sz w:val="16"/>
-                <w:szCs w:val="16"/>
-              </w:rPr>
-              <w:t>2/46</w:t>
+              <w:t>6/113</w:t>
+            </w:r>
+          </w:p>
+          <w:p>
+            <w:pPr>
+              <w:cnfStyle w:val="000000100000" w:firstRow="0" w:lastRow="0" w:firstColumn="0" w:lastColumn="0" w:oddVBand="0" w:evenVBand="0" w:oddHBand="1" w:evenHBand="0" w:firstRowFirstColumn="0" w:firstRowLastColumn="0" w:lastRowFirstColumn="0" w:lastRowLastColumn="0"/>
+              <w:rPr>
+                <w:sz w:val="16"/>
+                <w:szCs w:val="16"/>
+              </w:rPr>
+            </w:pPr>
+            <w:r>
+              <w:rPr>
+                <w:sz w:val="16"/>
+                <w:szCs w:val="16"/>
+              </w:rPr>
+              <w:t>3/37</w:t>
+            </w:r>
+          </w:p>
+          <w:p>
+            <w:pPr>
+              <w:cnfStyle w:val="000000100000" w:firstRow="0" w:lastRow="0" w:firstColumn="0" w:lastColumn="0" w:oddVBand="0" w:evenVBand="0" w:oddHBand="1" w:evenHBand="0" w:firstRowFirstColumn="0" w:firstRowLastColumn="0" w:lastRowFirstColumn="0" w:lastRowLastColumn="0"/>
+              <w:rPr>
+                <w:sz w:val="16"/>
+                <w:szCs w:val="16"/>
+              </w:rPr>
+            </w:pPr>
+            <w:r>
+              <w:rPr>
+                <w:sz w:val="16"/>
+                <w:szCs w:val="16"/>
+              </w:rPr>
+              <w:t>2/17</w:t>
+            </w:r>
+          </w:p>
+          <w:p>
+            <w:pPr>
+              <w:cnfStyle w:val="000000100000" w:firstRow="0" w:lastRow="0" w:firstColumn="0" w:lastColumn="0" w:oddVBand="0" w:evenVBand="0" w:oddHBand="1" w:evenHBand="0" w:firstRowFirstColumn="0" w:firstRowLastColumn="0" w:lastRowFirstColumn="0" w:lastRowLastColumn="0"/>
+              <w:rPr>
+                <w:sz w:val="16"/>
+                <w:szCs w:val="16"/>
+              </w:rPr>
+            </w:pPr>
+            <w:r>
+              <w:rPr>
+                <w:sz w:val="16"/>
+                <w:szCs w:val="16"/>
+              </w:rPr>
+              <w:t>3/18</w:t>
+            </w:r>
+          </w:p>
+          <w:p>
+            <w:pPr>
+              <w:cnfStyle w:val="000000100000" w:firstRow="0" w:lastRow="0" w:firstColumn="0" w:lastColumn="0" w:oddVBand="0" w:evenVBand="0" w:oddHBand="1" w:evenHBand="0" w:firstRowFirstColumn="0" w:firstRowLastColumn="0" w:lastRowFirstColumn="0" w:lastRowLastColumn="0"/>
+              <w:rPr>
+                <w:sz w:val="16"/>
+                <w:szCs w:val="16"/>
+              </w:rPr>
+            </w:pPr>
+            <w:r>
+              <w:rPr>
+                <w:sz w:val="16"/>
+                <w:szCs w:val="16"/>
+              </w:rPr>
+              <w:t>6/324</w:t>
+            </w:r>
+          </w:p>
+          <w:p>
+            <w:pPr>
+              <w:cnfStyle w:val="000000100000" w:firstRow="0" w:lastRow="0" w:firstColumn="0" w:lastColumn="0" w:oddVBand="0" w:evenVBand="0" w:oddHBand="1" w:evenHBand="0" w:firstRowFirstColumn="0" w:firstRowLastColumn="0" w:lastRowFirstColumn="0" w:lastRowLastColumn="0"/>
+              <w:rPr>
+                <w:sz w:val="16"/>
+                <w:szCs w:val="16"/>
+              </w:rPr>
+            </w:pPr>
+            <w:r>
+              <w:rPr>
+                <w:sz w:val="16"/>
+                <w:szCs w:val="16"/>
+              </w:rPr>
+              <w:t>6/393</w:t>
+            </w:r>
+          </w:p>
+          <w:p>
+            <w:pPr>
+              <w:cnfStyle w:val="000000100000" w:firstRow="0" w:lastRow="0" w:firstColumn="0" w:lastColumn="0" w:oddVBand="0" w:evenVBand="0" w:oddHBand="1" w:evenHBand="0" w:firstRowFirstColumn="0" w:firstRowLastColumn="0" w:lastRowFirstColumn="0" w:lastRowLastColumn="0"/>
+              <w:rPr>
+                <w:sz w:val="16"/>
+                <w:szCs w:val="16"/>
+              </w:rPr>
+            </w:pPr>
+            <w:r>
+              <w:rPr>
+                <w:sz w:val="16"/>
+                <w:szCs w:val="16"/>
+              </w:rPr>
+              <w:t>3/93</w:t>
+            </w:r>
+          </w:p>
+          <w:p>
+            <w:pPr>
+              <w:cnfStyle w:val="000000100000" w:firstRow="0" w:lastRow="0" w:firstColumn="0" w:lastColumn="0" w:oddVBand="0" w:evenVBand="0" w:oddHBand="1" w:evenHBand="0" w:firstRowFirstColumn="0" w:firstRowLastColumn="0" w:lastRowFirstColumn="0" w:lastRowLastColumn="0"/>
+              <w:rPr>
+                <w:sz w:val="16"/>
+                <w:szCs w:val="16"/>
+              </w:rPr>
+            </w:pPr>
+            <w:r>
+              <w:rPr>
+                <w:sz w:val="16"/>
+                <w:szCs w:val="16"/>
+              </w:rPr>
+              <w:t>2/11</w:t>
+            </w:r>
+          </w:p>
+          <w:p>
+            <w:pPr>
+              <w:cnfStyle w:val="000000100000" w:firstRow="0" w:lastRow="0" w:firstColumn="0" w:lastColumn="0" w:oddVBand="0" w:evenVBand="0" w:oddHBand="1" w:evenHBand="0" w:firstRowFirstColumn="0" w:firstRowLastColumn="0" w:lastRowFirstColumn="0" w:lastRowLastColumn="0"/>
+              <w:rPr>
+                <w:sz w:val="16"/>
+                <w:szCs w:val="16"/>
+              </w:rPr>
+            </w:pPr>
+            <w:r>
+              <w:rPr>
+                <w:sz w:val="16"/>
+                <w:szCs w:val="16"/>
+              </w:rPr>
+              <w:t>3/83</w:t>
             </w:r>
           </w:p>
         </w:tc>
@@ -2299,7 +2648,7 @@
                 <w:sz w:val="16"/>
                 <w:szCs w:val="16"/>
               </w:rPr>
-              <w:t>BP</w:t>
+              <w:t>CC</w:t>
             </w:r>
           </w:p>
           <w:p>
@@ -2404,7 +2753,7 @@
                 <w:sz w:val="20"/>
                 <w:szCs w:val="20"/>
               </w:rPr>
-              <w:t>38</w:t>
+              <w:t>21</w:t>
             </w:r>
           </w:p>
         </w:tc>
@@ -2427,540 +2776,287 @@
                 <w:sz w:val="16"/>
                 <w:szCs w:val="16"/>
               </w:rPr>
-              <w:t>YWP1</w:t>
-            </w:r>
-            <w:r>
-              <w:rPr>
-                <w:sz w:val="16"/>
-                <w:szCs w:val="16"/>
-              </w:rPr>
-              <w:t xml:space="preserve">  </w:t>
-            </w:r>
-            <w:r>
-              <w:rPr>
-                <w:sz w:val="16"/>
-                <w:szCs w:val="16"/>
-              </w:rPr>
-              <w:t>orf19.3859</w:t>
-            </w:r>
-            <w:r>
-              <w:rPr>
-                <w:sz w:val="16"/>
-                <w:szCs w:val="16"/>
-              </w:rPr>
-              <w:t xml:space="preserve">  </w:t>
-            </w:r>
-            <w:r>
-              <w:rPr>
-                <w:sz w:val="16"/>
-                <w:szCs w:val="16"/>
-              </w:rPr>
-              <w:t>orf19.1054</w:t>
-            </w:r>
-            <w:r>
-              <w:rPr>
-                <w:sz w:val="16"/>
-                <w:szCs w:val="16"/>
-              </w:rPr>
-              <w:t xml:space="preserve">  </w:t>
-            </w:r>
-            <w:r>
-              <w:rPr>
-                <w:sz w:val="16"/>
-                <w:szCs w:val="16"/>
-              </w:rPr>
-              <w:t>ERO1</w:t>
-            </w:r>
-            <w:r>
-              <w:rPr>
-                <w:sz w:val="16"/>
-                <w:szCs w:val="16"/>
-              </w:rPr>
-              <w:t xml:space="preserve">  </w:t>
-            </w:r>
-            <w:r>
-              <w:rPr>
-                <w:sz w:val="16"/>
-                <w:szCs w:val="16"/>
-              </w:rPr>
-              <w:t>orf19.2168.3</w:t>
-            </w:r>
-            <w:r>
-              <w:rPr>
-                <w:sz w:val="16"/>
-                <w:szCs w:val="16"/>
-              </w:rPr>
-              <w:t xml:space="preserve">  </w:t>
-            </w:r>
-            <w:r>
-              <w:rPr>
-                <w:sz w:val="16"/>
-                <w:szCs w:val="16"/>
-              </w:rPr>
-              <w:t>SEC61</w:t>
-            </w:r>
-            <w:r>
-              <w:rPr>
-                <w:sz w:val="16"/>
-                <w:szCs w:val="16"/>
-              </w:rPr>
-              <w:t xml:space="preserve">  </w:t>
-            </w:r>
-            <w:r>
-              <w:rPr>
-                <w:sz w:val="16"/>
-                <w:szCs w:val="16"/>
-              </w:rPr>
-              <w:t>MTS1</w:t>
-            </w:r>
-            <w:r>
-              <w:rPr>
-                <w:sz w:val="16"/>
-                <w:szCs w:val="16"/>
-              </w:rPr>
-              <w:t xml:space="preserve">  </w:t>
-            </w:r>
-            <w:r>
-              <w:rPr>
-                <w:sz w:val="16"/>
-                <w:szCs w:val="16"/>
-              </w:rPr>
-              <w:t>SEC4</w:t>
-            </w:r>
-            <w:r>
-              <w:rPr>
-                <w:sz w:val="16"/>
-                <w:szCs w:val="16"/>
-              </w:rPr>
-              <w:t xml:space="preserve">  </w:t>
-            </w:r>
-            <w:r>
-              <w:rPr>
-                <w:sz w:val="16"/>
-                <w:szCs w:val="16"/>
-              </w:rPr>
-              <w:t>YPT31</w:t>
-            </w:r>
-          </w:p>
-          <w:p>
-            <w:pPr>
-              <w:spacing w:line="276" w:lineRule="auto"/>
-              <w:cnfStyle w:val="000000000000" w:firstRow="0" w:lastRow="0" w:firstColumn="0" w:lastColumn="0" w:oddVBand="0" w:evenVBand="0" w:oddHBand="0" w:evenHBand="0" w:firstRowFirstColumn="0" w:firstRowLastColumn="0" w:lastRowFirstColumn="0" w:lastRowLastColumn="0"/>
-              <w:rPr>
-                <w:sz w:val="16"/>
-                <w:szCs w:val="16"/>
-              </w:rPr>
-            </w:pPr>
-            <w:r>
-              <w:rPr>
-                <w:sz w:val="16"/>
-                <w:szCs w:val="16"/>
-              </w:rPr>
-              <w:t>UBC4</w:t>
-            </w:r>
-            <w:r>
-              <w:rPr>
-                <w:sz w:val="16"/>
-                <w:szCs w:val="16"/>
-              </w:rPr>
-              <w:t xml:space="preserve">  </w:t>
-            </w:r>
-            <w:r>
-              <w:rPr>
-                <w:sz w:val="16"/>
-                <w:szCs w:val="16"/>
-              </w:rPr>
-              <w:t>GPD2</w:t>
-            </w:r>
-            <w:r>
-              <w:rPr>
-                <w:sz w:val="16"/>
-                <w:szCs w:val="16"/>
-              </w:rPr>
-              <w:t xml:space="preserve">  </w:t>
-            </w:r>
-            <w:r>
-              <w:rPr>
-                <w:sz w:val="16"/>
-                <w:szCs w:val="16"/>
-              </w:rPr>
-              <w:t>orf19.3335</w:t>
-            </w:r>
-            <w:r>
-              <w:rPr>
-                <w:sz w:val="16"/>
-                <w:szCs w:val="16"/>
-              </w:rPr>
-              <w:t xml:space="preserve">  </w:t>
-            </w:r>
-            <w:r>
-              <w:rPr>
-                <w:sz w:val="16"/>
-                <w:szCs w:val="16"/>
-              </w:rPr>
-              <w:t>VPS21</w:t>
-            </w:r>
-            <w:r>
-              <w:rPr>
-                <w:sz w:val="16"/>
-                <w:szCs w:val="16"/>
-              </w:rPr>
-              <w:t xml:space="preserve">  </w:t>
-            </w:r>
-            <w:r>
-              <w:rPr>
-                <w:sz w:val="16"/>
-                <w:szCs w:val="16"/>
-              </w:rPr>
-              <w:t>NOP5</w:t>
-            </w:r>
-          </w:p>
-          <w:p>
-            <w:pPr>
-              <w:spacing w:line="276" w:lineRule="auto"/>
-              <w:cnfStyle w:val="000000000000" w:firstRow="0" w:lastRow="0" w:firstColumn="0" w:lastColumn="0" w:oddVBand="0" w:evenVBand="0" w:oddHBand="0" w:evenHBand="0" w:firstRowFirstColumn="0" w:firstRowLastColumn="0" w:lastRowFirstColumn="0" w:lastRowLastColumn="0"/>
-              <w:rPr>
-                <w:sz w:val="16"/>
-                <w:szCs w:val="16"/>
-              </w:rPr>
-            </w:pPr>
-            <w:r>
-              <w:rPr>
-                <w:sz w:val="16"/>
-                <w:szCs w:val="16"/>
-              </w:rPr>
-              <w:t>HET1</w:t>
-            </w:r>
-            <w:r>
-              <w:rPr>
-                <w:sz w:val="16"/>
-                <w:szCs w:val="16"/>
-              </w:rPr>
-              <w:t xml:space="preserve">  </w:t>
-            </w:r>
-            <w:r>
-              <w:rPr>
-                <w:sz w:val="16"/>
-                <w:szCs w:val="16"/>
-              </w:rPr>
-              <w:t>CRM1</w:t>
-            </w:r>
-            <w:r>
-              <w:rPr>
-                <w:sz w:val="16"/>
-                <w:szCs w:val="16"/>
-              </w:rPr>
-              <w:t xml:space="preserve">  </w:t>
-            </w:r>
-            <w:r>
-              <w:rPr>
-                <w:sz w:val="16"/>
-                <w:szCs w:val="16"/>
-              </w:rPr>
-              <w:t>orf19.1229</w:t>
-            </w:r>
-            <w:r>
-              <w:rPr>
-                <w:sz w:val="16"/>
-                <w:szCs w:val="16"/>
-              </w:rPr>
-              <w:t xml:space="preserve">  </w:t>
-            </w:r>
-            <w:r>
-              <w:rPr>
-                <w:sz w:val="16"/>
-                <w:szCs w:val="16"/>
-              </w:rPr>
-              <w:t>orf19.6264.3</w:t>
-            </w:r>
-          </w:p>
-          <w:p>
-            <w:pPr>
-              <w:spacing w:line="276" w:lineRule="auto"/>
-              <w:cnfStyle w:val="000000000000" w:firstRow="0" w:lastRow="0" w:firstColumn="0" w:lastColumn="0" w:oddVBand="0" w:evenVBand="0" w:oddHBand="0" w:evenHBand="0" w:firstRowFirstColumn="0" w:firstRowLastColumn="0" w:lastRowFirstColumn="0" w:lastRowLastColumn="0"/>
-              <w:rPr>
-                <w:sz w:val="16"/>
-                <w:szCs w:val="16"/>
-              </w:rPr>
-            </w:pPr>
-            <w:r>
-              <w:rPr>
-                <w:sz w:val="16"/>
-                <w:szCs w:val="16"/>
-              </w:rPr>
-              <w:t>orf19.2489</w:t>
-            </w:r>
-            <w:r>
-              <w:rPr>
-                <w:sz w:val="16"/>
-                <w:szCs w:val="16"/>
-              </w:rPr>
-              <w:t xml:space="preserve">  </w:t>
-            </w:r>
-            <w:r>
-              <w:rPr>
-                <w:sz w:val="16"/>
-                <w:szCs w:val="16"/>
-              </w:rPr>
-              <w:t>TIF</w:t>
-            </w:r>
-            <w:r>
-              <w:rPr>
-                <w:sz w:val="16"/>
-                <w:szCs w:val="16"/>
-              </w:rPr>
-              <w:t xml:space="preserve">  </w:t>
-            </w:r>
-            <w:r>
-              <w:rPr>
-                <w:sz w:val="16"/>
-                <w:szCs w:val="16"/>
-              </w:rPr>
-              <w:t>orf19.1833</w:t>
-            </w:r>
-            <w:r>
-              <w:rPr>
-                <w:sz w:val="16"/>
-                <w:szCs w:val="16"/>
-              </w:rPr>
-              <w:t xml:space="preserve">  </w:t>
-            </w:r>
-            <w:r>
-              <w:rPr>
-                <w:sz w:val="16"/>
-                <w:szCs w:val="16"/>
-              </w:rPr>
-              <w:t>orf19.3799</w:t>
-            </w:r>
-          </w:p>
-          <w:p>
-            <w:pPr>
-              <w:spacing w:line="276" w:lineRule="auto"/>
-              <w:cnfStyle w:val="000000000000" w:firstRow="0" w:lastRow="0" w:firstColumn="0" w:lastColumn="0" w:oddVBand="0" w:evenVBand="0" w:oddHBand="0" w:evenHBand="0" w:firstRowFirstColumn="0" w:firstRowLastColumn="0" w:lastRowFirstColumn="0" w:lastRowLastColumn="0"/>
-              <w:rPr>
-                <w:sz w:val="16"/>
-                <w:szCs w:val="16"/>
-              </w:rPr>
-            </w:pPr>
-            <w:r>
-              <w:rPr>
-                <w:sz w:val="16"/>
-                <w:szCs w:val="16"/>
-              </w:rPr>
-              <w:t>NIP1</w:t>
-            </w:r>
-            <w:r>
-              <w:rPr>
-                <w:sz w:val="16"/>
-                <w:szCs w:val="16"/>
-              </w:rPr>
-              <w:t xml:space="preserve">  </w:t>
-            </w:r>
-            <w:r>
-              <w:rPr>
-                <w:sz w:val="16"/>
-                <w:szCs w:val="16"/>
-              </w:rPr>
-              <w:t>GFA1</w:t>
-            </w:r>
-            <w:r>
-              <w:rPr>
-                <w:sz w:val="16"/>
-                <w:szCs w:val="16"/>
-              </w:rPr>
-              <w:t xml:space="preserve">  </w:t>
-            </w:r>
-            <w:r>
-              <w:rPr>
-                <w:sz w:val="16"/>
-                <w:szCs w:val="16"/>
-              </w:rPr>
-              <w:t>KAR2</w:t>
-            </w:r>
-            <w:r>
-              <w:rPr>
-                <w:sz w:val="16"/>
-                <w:szCs w:val="16"/>
-              </w:rPr>
-              <w:t xml:space="preserve">  </w:t>
-            </w:r>
-            <w:r>
-              <w:rPr>
-                <w:sz w:val="16"/>
-                <w:szCs w:val="16"/>
-              </w:rPr>
-              <w:t>orf19.6883</w:t>
-            </w:r>
-            <w:r>
-              <w:rPr>
-                <w:sz w:val="16"/>
-                <w:szCs w:val="16"/>
-              </w:rPr>
-              <w:t xml:space="preserve">  </w:t>
-            </w:r>
-            <w:r>
-              <w:rPr>
-                <w:sz w:val="16"/>
-                <w:szCs w:val="16"/>
-              </w:rPr>
-              <w:t>orf19.86</w:t>
-            </w:r>
-          </w:p>
-          <w:p>
-            <w:pPr>
-              <w:spacing w:line="276" w:lineRule="auto"/>
-              <w:cnfStyle w:val="000000000000" w:firstRow="0" w:lastRow="0" w:firstColumn="0" w:lastColumn="0" w:oddVBand="0" w:evenVBand="0" w:oddHBand="0" w:evenHBand="0" w:firstRowFirstColumn="0" w:firstRowLastColumn="0" w:lastRowFirstColumn="0" w:lastRowLastColumn="0"/>
-              <w:rPr>
-                <w:sz w:val="16"/>
-                <w:szCs w:val="16"/>
-              </w:rPr>
-            </w:pPr>
-            <w:r>
-              <w:rPr>
-                <w:sz w:val="16"/>
-                <w:szCs w:val="16"/>
-              </w:rPr>
-              <w:t>SEC14</w:t>
-            </w:r>
-            <w:r>
-              <w:rPr>
-                <w:sz w:val="16"/>
-                <w:szCs w:val="16"/>
-              </w:rPr>
-              <w:t xml:space="preserve">  </w:t>
-            </w:r>
-            <w:r>
-              <w:rPr>
-                <w:sz w:val="16"/>
-                <w:szCs w:val="16"/>
-              </w:rPr>
-              <w:t>DHH1</w:t>
-            </w:r>
-            <w:r>
-              <w:rPr>
-                <w:sz w:val="16"/>
-                <w:szCs w:val="16"/>
-              </w:rPr>
-              <w:t xml:space="preserve">  </w:t>
-            </w:r>
-            <w:r>
-              <w:rPr>
-                <w:sz w:val="16"/>
-                <w:szCs w:val="16"/>
-              </w:rPr>
-              <w:t>ACC1</w:t>
-            </w:r>
-            <w:r>
-              <w:rPr>
-                <w:sz w:val="16"/>
-                <w:szCs w:val="16"/>
-              </w:rPr>
-              <w:t xml:space="preserve">  </w:t>
-            </w:r>
-            <w:r>
-              <w:rPr>
-                <w:sz w:val="16"/>
-                <w:szCs w:val="16"/>
-              </w:rPr>
-              <w:t>CHC1</w:t>
-            </w:r>
-            <w:r>
-              <w:rPr>
-                <w:sz w:val="16"/>
-                <w:szCs w:val="16"/>
-              </w:rPr>
-              <w:t xml:space="preserve">  </w:t>
-            </w:r>
-            <w:r>
-              <w:rPr>
-                <w:sz w:val="16"/>
-                <w:szCs w:val="16"/>
-              </w:rPr>
-              <w:t>VMA13</w:t>
-            </w:r>
-            <w:r>
-              <w:rPr>
-                <w:sz w:val="16"/>
-                <w:szCs w:val="16"/>
-              </w:rPr>
-              <w:t xml:space="preserve">  </w:t>
-            </w:r>
-            <w:r>
-              <w:rPr>
-                <w:sz w:val="16"/>
-                <w:szCs w:val="16"/>
-              </w:rPr>
-              <w:t>YPT1</w:t>
-            </w:r>
-            <w:r>
-              <w:rPr>
-                <w:sz w:val="16"/>
-                <w:szCs w:val="16"/>
-              </w:rPr>
-              <w:t xml:space="preserve">  </w:t>
-            </w:r>
-            <w:r>
-              <w:rPr>
-                <w:sz w:val="16"/>
-                <w:szCs w:val="16"/>
-              </w:rPr>
-              <w:t>SEC21</w:t>
-            </w:r>
-            <w:r>
-              <w:rPr>
-                <w:sz w:val="16"/>
-                <w:szCs w:val="16"/>
-              </w:rPr>
-              <w:t xml:space="preserve">  </w:t>
-            </w:r>
-            <w:r>
-              <w:rPr>
-                <w:sz w:val="16"/>
-                <w:szCs w:val="16"/>
-              </w:rPr>
-              <w:t>URA2</w:t>
-            </w:r>
-            <w:r>
-              <w:rPr>
-                <w:sz w:val="16"/>
-                <w:szCs w:val="16"/>
-              </w:rPr>
-              <w:t xml:space="preserve">  </w:t>
-            </w:r>
-            <w:r>
-              <w:rPr>
-                <w:sz w:val="16"/>
-                <w:szCs w:val="16"/>
-              </w:rPr>
-              <w:t>TPD3</w:t>
-            </w:r>
-            <w:r>
-              <w:rPr>
-                <w:sz w:val="16"/>
-                <w:szCs w:val="16"/>
-              </w:rPr>
-              <w:t xml:space="preserve">  </w:t>
-            </w:r>
-            <w:r>
-              <w:rPr>
-                <w:sz w:val="16"/>
-                <w:szCs w:val="16"/>
-              </w:rPr>
-              <w:t>SEC18</w:t>
-            </w:r>
-            <w:r>
-              <w:rPr>
-                <w:sz w:val="16"/>
-                <w:szCs w:val="16"/>
-              </w:rPr>
-              <w:t xml:space="preserve">  </w:t>
-            </w:r>
-            <w:r>
-              <w:rPr>
-                <w:sz w:val="16"/>
-                <w:szCs w:val="16"/>
-              </w:rPr>
-              <w:t>orf19.1564</w:t>
+              <w:t>MLT1</w:t>
+            </w:r>
+            <w:r>
+              <w:rPr>
+                <w:sz w:val="16"/>
+                <w:szCs w:val="16"/>
+              </w:rPr>
+              <w:t xml:space="preserve">  </w:t>
+            </w:r>
+            <w:r>
+              <w:rPr>
+                <w:sz w:val="16"/>
+                <w:szCs w:val="16"/>
+              </w:rPr>
+              <w:t>YCP4</w:t>
+            </w:r>
+            <w:r>
+              <w:rPr>
+                <w:sz w:val="16"/>
+                <w:szCs w:val="16"/>
+              </w:rPr>
+              <w:t xml:space="preserve">  </w:t>
+            </w:r>
+            <w:r>
+              <w:rPr>
+                <w:sz w:val="16"/>
+                <w:szCs w:val="16"/>
+              </w:rPr>
+              <w:t>orf19.5006.1</w:t>
+            </w:r>
+            <w:r>
+              <w:rPr>
+                <w:sz w:val="16"/>
+                <w:szCs w:val="16"/>
+              </w:rPr>
+              <w:t xml:space="preserve">  </w:t>
+            </w:r>
+            <w:r>
+              <w:rPr>
+                <w:sz w:val="16"/>
+                <w:szCs w:val="16"/>
+              </w:rPr>
+              <w:t>VMA5</w:t>
+            </w:r>
+            <w:r>
+              <w:rPr>
+                <w:sz w:val="16"/>
+                <w:szCs w:val="16"/>
+              </w:rPr>
+              <w:t xml:space="preserve">  C</w:t>
+            </w:r>
+            <w:r>
+              <w:rPr>
+                <w:sz w:val="16"/>
+                <w:szCs w:val="16"/>
+              </w:rPr>
+              <w:t>BR1</w:t>
+            </w:r>
+            <w:r>
+              <w:rPr>
+                <w:sz w:val="16"/>
+                <w:szCs w:val="16"/>
+              </w:rPr>
+              <w:t xml:space="preserve">  </w:t>
+            </w:r>
+            <w:r>
+              <w:rPr>
+                <w:sz w:val="16"/>
+                <w:szCs w:val="16"/>
+              </w:rPr>
+              <w:t>ERV29</w:t>
+            </w:r>
+            <w:r>
+              <w:rPr>
+                <w:sz w:val="16"/>
+                <w:szCs w:val="16"/>
+              </w:rPr>
+              <w:t xml:space="preserve">  </w:t>
+            </w:r>
+            <w:r>
+              <w:rPr>
+                <w:sz w:val="16"/>
+                <w:szCs w:val="16"/>
+              </w:rPr>
+              <w:t>COX2</w:t>
+            </w:r>
+            <w:r>
+              <w:rPr>
+                <w:sz w:val="16"/>
+                <w:szCs w:val="16"/>
+              </w:rPr>
+              <w:t xml:space="preserve">  </w:t>
+            </w:r>
+            <w:r>
+              <w:rPr>
+                <w:sz w:val="16"/>
+                <w:szCs w:val="16"/>
+              </w:rPr>
+              <w:t>COX5</w:t>
+            </w:r>
+            <w:r>
+              <w:rPr>
+                <w:sz w:val="16"/>
+                <w:szCs w:val="16"/>
+              </w:rPr>
+              <w:t xml:space="preserve">  </w:t>
+            </w:r>
+            <w:r>
+              <w:rPr>
+                <w:sz w:val="16"/>
+                <w:szCs w:val="16"/>
+              </w:rPr>
+              <w:t>FAA4</w:t>
+            </w:r>
+            <w:r>
+              <w:rPr>
+                <w:sz w:val="16"/>
+                <w:szCs w:val="16"/>
+              </w:rPr>
+              <w:t xml:space="preserve">  </w:t>
+            </w:r>
+            <w:r>
+              <w:rPr>
+                <w:sz w:val="16"/>
+                <w:szCs w:val="16"/>
+              </w:rPr>
+              <w:t>ALO1</w:t>
+            </w:r>
+            <w:r>
+              <w:rPr>
+                <w:sz w:val="16"/>
+                <w:szCs w:val="16"/>
+              </w:rPr>
+              <w:t xml:space="preserve">  </w:t>
+            </w:r>
+            <w:r>
+              <w:rPr>
+                <w:sz w:val="16"/>
+                <w:szCs w:val="16"/>
+              </w:rPr>
+              <w:t>ERV25</w:t>
+            </w:r>
+            <w:r>
+              <w:rPr>
+                <w:sz w:val="16"/>
+                <w:szCs w:val="16"/>
+              </w:rPr>
+              <w:t xml:space="preserve">  </w:t>
+            </w:r>
+            <w:r>
+              <w:rPr>
+                <w:sz w:val="16"/>
+                <w:szCs w:val="16"/>
+              </w:rPr>
+              <w:t>ATP4</w:t>
+            </w:r>
+            <w:r>
+              <w:rPr>
+                <w:sz w:val="16"/>
+                <w:szCs w:val="16"/>
+              </w:rPr>
+              <w:t xml:space="preserve">  </w:t>
+            </w:r>
+            <w:r>
+              <w:rPr>
+                <w:sz w:val="16"/>
+                <w:szCs w:val="16"/>
+              </w:rPr>
+              <w:t>QCR2</w:t>
+            </w:r>
+            <w:r>
+              <w:rPr>
+                <w:sz w:val="16"/>
+                <w:szCs w:val="16"/>
+              </w:rPr>
+              <w:t xml:space="preserve">  </w:t>
+            </w:r>
+            <w:r>
+              <w:rPr>
+                <w:sz w:val="16"/>
+                <w:szCs w:val="16"/>
+              </w:rPr>
+              <w:t>ATP3</w:t>
+            </w:r>
+            <w:r>
+              <w:rPr>
+                <w:sz w:val="16"/>
+                <w:szCs w:val="16"/>
+              </w:rPr>
+              <w:t xml:space="preserve">  </w:t>
+            </w:r>
+            <w:r>
+              <w:rPr>
+                <w:sz w:val="16"/>
+                <w:szCs w:val="16"/>
+              </w:rPr>
+              <w:t>ATP7</w:t>
+            </w:r>
+            <w:r>
+              <w:rPr>
+                <w:sz w:val="16"/>
+                <w:szCs w:val="16"/>
+              </w:rPr>
+              <w:t xml:space="preserve">  </w:t>
+            </w:r>
+            <w:r>
+              <w:rPr>
+                <w:sz w:val="16"/>
+                <w:szCs w:val="16"/>
+              </w:rPr>
+              <w:t>GDH3</w:t>
+            </w:r>
+            <w:r>
+              <w:rPr>
+                <w:sz w:val="16"/>
+                <w:szCs w:val="16"/>
+              </w:rPr>
+              <w:t xml:space="preserve">  </w:t>
+            </w:r>
+            <w:r>
+              <w:rPr>
+                <w:sz w:val="16"/>
+                <w:szCs w:val="16"/>
+              </w:rPr>
+              <w:t>EMP70</w:t>
+            </w:r>
+            <w:r>
+              <w:rPr>
+                <w:sz w:val="16"/>
+                <w:szCs w:val="16"/>
+              </w:rPr>
+              <w:t xml:space="preserve">  </w:t>
+            </w:r>
+            <w:r>
+              <w:rPr>
+                <w:sz w:val="16"/>
+                <w:szCs w:val="16"/>
+              </w:rPr>
+              <w:t>URA6</w:t>
+            </w:r>
+            <w:r>
+              <w:rPr>
+                <w:sz w:val="16"/>
+                <w:szCs w:val="16"/>
+              </w:rPr>
+              <w:t xml:space="preserve">  </w:t>
+            </w:r>
+            <w:r>
+              <w:rPr>
+                <w:sz w:val="16"/>
+                <w:szCs w:val="16"/>
+              </w:rPr>
+              <w:t>VPS1</w:t>
+            </w:r>
+            <w:r>
+              <w:rPr>
+                <w:sz w:val="16"/>
+                <w:szCs w:val="16"/>
+              </w:rPr>
+              <w:t xml:space="preserve">  </w:t>
+            </w:r>
+            <w:r>
+              <w:rPr>
+                <w:sz w:val="16"/>
+                <w:szCs w:val="16"/>
+              </w:rPr>
+              <w:t>SAH1</w:t>
+            </w:r>
+            <w:r>
+              <w:rPr>
+                <w:sz w:val="16"/>
+                <w:szCs w:val="16"/>
+              </w:rPr>
+              <w:t xml:space="preserve">  </w:t>
+            </w:r>
+            <w:r>
+              <w:rPr>
+                <w:sz w:val="16"/>
+                <w:szCs w:val="16"/>
+              </w:rPr>
+              <w:t>GPD1</w:t>
             </w:r>
           </w:p>
         </w:tc>
@@ -2982,55 +3078,39 @@
                 <w:sz w:val="16"/>
                 <w:szCs w:val="16"/>
               </w:rPr>
-              <w:t>Protein transport</w:t>
-            </w:r>
-          </w:p>
-          <w:p>
-            <w:pPr>
-              <w:cnfStyle w:val="000000000000" w:firstRow="0" w:lastRow="0" w:firstColumn="0" w:lastColumn="0" w:oddVBand="0" w:evenVBand="0" w:oddHBand="0" w:evenHBand="0" w:firstRowFirstColumn="0" w:firstRowLastColumn="0" w:lastRowFirstColumn="0" w:lastRowLastColumn="0"/>
-              <w:rPr>
-                <w:sz w:val="16"/>
-                <w:szCs w:val="16"/>
-              </w:rPr>
-            </w:pPr>
-            <w:r>
-              <w:rPr>
-                <w:sz w:val="16"/>
-                <w:szCs w:val="16"/>
-              </w:rPr>
-              <w:t>Small GTPase mediated signal transduction</w:t>
-            </w:r>
-          </w:p>
-          <w:p>
-            <w:pPr>
-              <w:cnfStyle w:val="000000000000" w:firstRow="0" w:lastRow="0" w:firstColumn="0" w:lastColumn="0" w:oddVBand="0" w:evenVBand="0" w:oddHBand="0" w:evenHBand="0" w:firstRowFirstColumn="0" w:firstRowLastColumn="0" w:lastRowFirstColumn="0" w:lastRowLastColumn="0"/>
-              <w:rPr>
-                <w:sz w:val="16"/>
-                <w:szCs w:val="16"/>
-              </w:rPr>
-            </w:pPr>
-            <w:r>
-              <w:rPr>
-                <w:sz w:val="16"/>
-                <w:szCs w:val="16"/>
-              </w:rPr>
-              <w:t>ER to Golgi vesicle-mediated transport</w:t>
-            </w:r>
-          </w:p>
-          <w:p>
-            <w:pPr>
-              <w:cnfStyle w:val="000000000000" w:firstRow="0" w:lastRow="0" w:firstColumn="0" w:lastColumn="0" w:oddVBand="0" w:evenVBand="0" w:oddHBand="0" w:evenHBand="0" w:firstRowFirstColumn="0" w:firstRowLastColumn="0" w:lastRowFirstColumn="0" w:lastRowLastColumn="0"/>
-              <w:rPr>
-                <w:sz w:val="16"/>
-                <w:szCs w:val="16"/>
-              </w:rPr>
-            </w:pPr>
-            <w:r>
-              <w:rPr>
-                <w:sz w:val="16"/>
-                <w:szCs w:val="16"/>
-              </w:rPr>
-              <w:t>Cytoplasmic vesicle</w:t>
+              <w:t>ATP synthesis coupled proton transport</w:t>
+            </w:r>
+          </w:p>
+          <w:p>
+            <w:pPr>
+              <w:cnfStyle w:val="000000000000" w:firstRow="0" w:lastRow="0" w:firstColumn="0" w:lastColumn="0" w:oddVBand="0" w:evenVBand="0" w:oddHBand="0" w:evenHBand="0" w:firstRowFirstColumn="0" w:firstRowLastColumn="0" w:lastRowFirstColumn="0" w:lastRowLastColumn="0"/>
+              <w:rPr>
+                <w:sz w:val="16"/>
+                <w:szCs w:val="16"/>
+              </w:rPr>
+            </w:pPr>
+            <w:r>
+              <w:rPr>
+                <w:sz w:val="16"/>
+                <w:szCs w:val="16"/>
+              </w:rPr>
+              <w:t>Oxidation-reduction process</w:t>
+            </w:r>
+          </w:p>
+          <w:p>
+            <w:pPr>
+              <w:cnfStyle w:val="000000000000" w:firstRow="0" w:lastRow="0" w:firstColumn="0" w:lastColumn="0" w:oddVBand="0" w:evenVBand="0" w:oddHBand="0" w:evenHBand="0" w:firstRowFirstColumn="0" w:firstRowLastColumn="0" w:lastRowFirstColumn="0" w:lastRowLastColumn="0"/>
+              <w:rPr>
+                <w:sz w:val="16"/>
+                <w:szCs w:val="16"/>
+              </w:rPr>
+            </w:pPr>
+            <w:r>
+              <w:rPr>
+                <w:sz w:val="16"/>
+                <w:szCs w:val="16"/>
+              </w:rPr>
+              <w:t>Hydrogen ion transmembrane transport</w:t>
             </w:r>
           </w:p>
           <w:p>
@@ -3062,55 +3142,39 @@
                 <w:sz w:val="16"/>
                 <w:szCs w:val="16"/>
               </w:rPr>
-              <w:t>Cytoplasm</w:t>
-            </w:r>
-          </w:p>
-          <w:p>
-            <w:pPr>
-              <w:cnfStyle w:val="000000000000" w:firstRow="0" w:lastRow="0" w:firstColumn="0" w:lastColumn="0" w:oddVBand="0" w:evenVBand="0" w:oddHBand="0" w:evenHBand="0" w:firstRowFirstColumn="0" w:firstRowLastColumn="0" w:lastRowFirstColumn="0" w:lastRowLastColumn="0"/>
-              <w:rPr>
-                <w:sz w:val="16"/>
-                <w:szCs w:val="16"/>
-              </w:rPr>
-            </w:pPr>
-            <w:r>
-              <w:rPr>
-                <w:sz w:val="16"/>
-                <w:szCs w:val="16"/>
-              </w:rPr>
-              <w:t>Endoplasmic reticulum</w:t>
-            </w:r>
-          </w:p>
-          <w:p>
-            <w:pPr>
-              <w:cnfStyle w:val="000000000000" w:firstRow="0" w:lastRow="0" w:firstColumn="0" w:lastColumn="0" w:oddVBand="0" w:evenVBand="0" w:oddHBand="0" w:evenHBand="0" w:firstRowFirstColumn="0" w:firstRowLastColumn="0" w:lastRowFirstColumn="0" w:lastRowLastColumn="0"/>
-              <w:rPr>
-                <w:sz w:val="16"/>
-                <w:szCs w:val="16"/>
-              </w:rPr>
-            </w:pPr>
-            <w:r>
-              <w:rPr>
-                <w:sz w:val="16"/>
-                <w:szCs w:val="16"/>
-              </w:rPr>
-              <w:t>Structural molecule activity</w:t>
-            </w:r>
-          </w:p>
-          <w:p>
-            <w:pPr>
-              <w:cnfStyle w:val="000000000000" w:firstRow="0" w:lastRow="0" w:firstColumn="0" w:lastColumn="0" w:oddVBand="0" w:evenVBand="0" w:oddHBand="0" w:evenHBand="0" w:firstRowFirstColumn="0" w:firstRowLastColumn="0" w:lastRowFirstColumn="0" w:lastRowLastColumn="0"/>
-              <w:rPr>
-                <w:sz w:val="16"/>
-                <w:szCs w:val="16"/>
-              </w:rPr>
-            </w:pPr>
-            <w:r>
-              <w:rPr>
-                <w:sz w:val="16"/>
-                <w:szCs w:val="16"/>
-              </w:rPr>
-              <w:t>GTP binding</w:t>
+              <w:t>Mitochondrion</w:t>
+            </w:r>
+          </w:p>
+          <w:p>
+            <w:pPr>
+              <w:cnfStyle w:val="000000000000" w:firstRow="0" w:lastRow="0" w:firstColumn="0" w:lastColumn="0" w:oddVBand="0" w:evenVBand="0" w:oddHBand="0" w:evenHBand="0" w:firstRowFirstColumn="0" w:firstRowLastColumn="0" w:lastRowFirstColumn="0" w:lastRowLastColumn="0"/>
+              <w:rPr>
+                <w:sz w:val="16"/>
+                <w:szCs w:val="16"/>
+              </w:rPr>
+            </w:pPr>
+            <w:r>
+              <w:rPr>
+                <w:sz w:val="16"/>
+                <w:szCs w:val="16"/>
+              </w:rPr>
+              <w:t>Cytochrome-c oxidase activity</w:t>
+            </w:r>
+          </w:p>
+          <w:p>
+            <w:pPr>
+              <w:cnfStyle w:val="000000000000" w:firstRow="0" w:lastRow="0" w:firstColumn="0" w:lastColumn="0" w:oddVBand="0" w:evenVBand="0" w:oddHBand="0" w:evenHBand="0" w:firstRowFirstColumn="0" w:firstRowLastColumn="0" w:lastRowFirstColumn="0" w:lastRowLastColumn="0"/>
+              <w:rPr>
+                <w:sz w:val="16"/>
+                <w:szCs w:val="16"/>
+              </w:rPr>
+            </w:pPr>
+            <w:r>
+              <w:rPr>
+                <w:sz w:val="16"/>
+                <w:szCs w:val="16"/>
+              </w:rPr>
+              <w:t>Oxidoreductase activity</w:t>
             </w:r>
           </w:p>
         </w:tc>
@@ -3132,103 +3196,23 @@
                 <w:sz w:val="16"/>
                 <w:szCs w:val="16"/>
               </w:rPr>
-              <w:t>6/113</w:t>
-            </w:r>
-          </w:p>
-          <w:p>
-            <w:pPr>
-              <w:cnfStyle w:val="000000000000" w:firstRow="0" w:lastRow="0" w:firstColumn="0" w:lastColumn="0" w:oddVBand="0" w:evenVBand="0" w:oddHBand="0" w:evenHBand="0" w:firstRowFirstColumn="0" w:firstRowLastColumn="0" w:lastRowFirstColumn="0" w:lastRowLastColumn="0"/>
-              <w:rPr>
-                <w:sz w:val="16"/>
-                <w:szCs w:val="16"/>
-              </w:rPr>
-            </w:pPr>
-            <w:r>
-              <w:rPr>
-                <w:sz w:val="16"/>
-                <w:szCs w:val="16"/>
-              </w:rPr>
-              <w:t>3/37</w:t>
-            </w:r>
-          </w:p>
-          <w:p>
-            <w:pPr>
-              <w:cnfStyle w:val="000000000000" w:firstRow="0" w:lastRow="0" w:firstColumn="0" w:lastColumn="0" w:oddVBand="0" w:evenVBand="0" w:oddHBand="0" w:evenHBand="0" w:firstRowFirstColumn="0" w:firstRowLastColumn="0" w:lastRowFirstColumn="0" w:lastRowLastColumn="0"/>
-              <w:rPr>
-                <w:sz w:val="16"/>
-                <w:szCs w:val="16"/>
-              </w:rPr>
-            </w:pPr>
-            <w:r>
-              <w:rPr>
-                <w:sz w:val="16"/>
-                <w:szCs w:val="16"/>
-              </w:rPr>
-              <w:t>2/17</w:t>
-            </w:r>
-          </w:p>
-          <w:p>
-            <w:pPr>
-              <w:cnfStyle w:val="000000000000" w:firstRow="0" w:lastRow="0" w:firstColumn="0" w:lastColumn="0" w:oddVBand="0" w:evenVBand="0" w:oddHBand="0" w:evenHBand="0" w:firstRowFirstColumn="0" w:firstRowLastColumn="0" w:lastRowFirstColumn="0" w:lastRowLastColumn="0"/>
-              <w:rPr>
-                <w:sz w:val="16"/>
-                <w:szCs w:val="16"/>
-              </w:rPr>
-            </w:pPr>
-            <w:r>
-              <w:rPr>
-                <w:sz w:val="16"/>
-                <w:szCs w:val="16"/>
-              </w:rPr>
-              <w:t>3/18</w:t>
-            </w:r>
-          </w:p>
-          <w:p>
-            <w:pPr>
-              <w:cnfStyle w:val="000000000000" w:firstRow="0" w:lastRow="0" w:firstColumn="0" w:lastColumn="0" w:oddVBand="0" w:evenVBand="0" w:oddHBand="0" w:evenHBand="0" w:firstRowFirstColumn="0" w:firstRowLastColumn="0" w:lastRowFirstColumn="0" w:lastRowLastColumn="0"/>
-              <w:rPr>
-                <w:sz w:val="16"/>
-                <w:szCs w:val="16"/>
-              </w:rPr>
-            </w:pPr>
-            <w:r>
-              <w:rPr>
-                <w:sz w:val="16"/>
-                <w:szCs w:val="16"/>
-              </w:rPr>
-              <w:t>6/324</w:t>
-            </w:r>
-          </w:p>
-          <w:p>
-            <w:pPr>
-              <w:cnfStyle w:val="000000000000" w:firstRow="0" w:lastRow="0" w:firstColumn="0" w:lastColumn="0" w:oddVBand="0" w:evenVBand="0" w:oddHBand="0" w:evenHBand="0" w:firstRowFirstColumn="0" w:firstRowLastColumn="0" w:lastRowFirstColumn="0" w:lastRowLastColumn="0"/>
-              <w:rPr>
-                <w:sz w:val="16"/>
-                <w:szCs w:val="16"/>
-              </w:rPr>
-            </w:pPr>
-            <w:r>
-              <w:rPr>
-                <w:sz w:val="16"/>
-                <w:szCs w:val="16"/>
-              </w:rPr>
-              <w:t>6/393</w:t>
-            </w:r>
-          </w:p>
-          <w:p>
-            <w:pPr>
-              <w:cnfStyle w:val="000000000000" w:firstRow="0" w:lastRow="0" w:firstColumn="0" w:lastColumn="0" w:oddVBand="0" w:evenVBand="0" w:oddHBand="0" w:evenHBand="0" w:firstRowFirstColumn="0" w:firstRowLastColumn="0" w:lastRowFirstColumn="0" w:lastRowLastColumn="0"/>
-              <w:rPr>
-                <w:sz w:val="16"/>
-                <w:szCs w:val="16"/>
-              </w:rPr>
-            </w:pPr>
-            <w:r>
-              <w:rPr>
-                <w:sz w:val="16"/>
-                <w:szCs w:val="16"/>
-              </w:rPr>
-              <w:t>3/93</w:t>
+              <w:t>3/12</w:t>
+            </w:r>
+          </w:p>
+          <w:p>
+            <w:pPr>
+              <w:cnfStyle w:val="000000000000" w:firstRow="0" w:lastRow="0" w:firstColumn="0" w:lastColumn="0" w:oddVBand="0" w:evenVBand="0" w:oddHBand="0" w:evenHBand="0" w:firstRowFirstColumn="0" w:firstRowLastColumn="0" w:lastRowFirstColumn="0" w:lastRowLastColumn="0"/>
+              <w:rPr>
+                <w:sz w:val="16"/>
+                <w:szCs w:val="16"/>
+              </w:rPr>
+            </w:pPr>
+            <w:r>
+              <w:rPr>
+                <w:sz w:val="16"/>
+                <w:szCs w:val="16"/>
+              </w:rPr>
+              <w:t>7/407</w:t>
             </w:r>
           </w:p>
           <w:p>
@@ -3260,7 +3244,55 @@
                 <w:sz w:val="16"/>
                 <w:szCs w:val="16"/>
               </w:rPr>
-              <w:t>3/83</w:t>
+              <w:t>10/324</w:t>
+            </w:r>
+          </w:p>
+          <w:p>
+            <w:pPr>
+              <w:cnfStyle w:val="000000000000" w:firstRow="0" w:lastRow="0" w:firstColumn="0" w:lastColumn="0" w:oddVBand="0" w:evenVBand="0" w:oddHBand="0" w:evenHBand="0" w:firstRowFirstColumn="0" w:firstRowLastColumn="0" w:lastRowFirstColumn="0" w:lastRowLastColumn="0"/>
+              <w:rPr>
+                <w:sz w:val="16"/>
+                <w:szCs w:val="16"/>
+              </w:rPr>
+            </w:pPr>
+            <w:r>
+              <w:rPr>
+                <w:sz w:val="16"/>
+                <w:szCs w:val="16"/>
+              </w:rPr>
+              <w:t>4/175</w:t>
+            </w:r>
+          </w:p>
+          <w:p>
+            <w:pPr>
+              <w:cnfStyle w:val="000000000000" w:firstRow="0" w:lastRow="0" w:firstColumn="0" w:lastColumn="0" w:oddVBand="0" w:evenVBand="0" w:oddHBand="0" w:evenHBand="0" w:firstRowFirstColumn="0" w:firstRowLastColumn="0" w:lastRowFirstColumn="0" w:lastRowLastColumn="0"/>
+              <w:rPr>
+                <w:sz w:val="16"/>
+                <w:szCs w:val="16"/>
+              </w:rPr>
+            </w:pPr>
+            <w:r>
+              <w:rPr>
+                <w:sz w:val="16"/>
+                <w:szCs w:val="16"/>
+              </w:rPr>
+              <w:t>2/7</w:t>
+            </w:r>
+          </w:p>
+          <w:p>
+            <w:pPr>
+              <w:cnfStyle w:val="000000000000" w:firstRow="0" w:lastRow="0" w:firstColumn="0" w:lastColumn="0" w:oddVBand="0" w:evenVBand="0" w:oddHBand="0" w:evenHBand="0" w:firstRowFirstColumn="0" w:firstRowLastColumn="0" w:lastRowFirstColumn="0" w:lastRowLastColumn="0"/>
+              <w:rPr>
+                <w:sz w:val="16"/>
+                <w:szCs w:val="16"/>
+              </w:rPr>
+            </w:pPr>
+            <w:r>
+              <w:rPr>
+                <w:sz w:val="16"/>
+                <w:szCs w:val="16"/>
+              </w:rPr>
+              <w:t>6/309</w:t>
             </w:r>
           </w:p>
         </w:tc>
@@ -3315,38 +3347,6 @@
                 <w:szCs w:val="16"/>
               </w:rPr>
               <w:t>BP</w:t>
-            </w:r>
-          </w:p>
-          <w:p>
-            <w:pPr>
-              <w:cnfStyle w:val="000000000000" w:firstRow="0" w:lastRow="0" w:firstColumn="0" w:lastColumn="0" w:oddVBand="0" w:evenVBand="0" w:oddHBand="0" w:evenHBand="0" w:firstRowFirstColumn="0" w:firstRowLastColumn="0" w:lastRowFirstColumn="0" w:lastRowLastColumn="0"/>
-              <w:rPr>
-                <w:sz w:val="16"/>
-                <w:szCs w:val="16"/>
-              </w:rPr>
-            </w:pPr>
-            <w:r>
-              <w:rPr>
-                <w:sz w:val="16"/>
-                <w:szCs w:val="16"/>
-              </w:rPr>
-              <w:t>CC</w:t>
-            </w:r>
-          </w:p>
-          <w:p>
-            <w:pPr>
-              <w:cnfStyle w:val="000000000000" w:firstRow="0" w:lastRow="0" w:firstColumn="0" w:lastColumn="0" w:oddVBand="0" w:evenVBand="0" w:oddHBand="0" w:evenHBand="0" w:firstRowFirstColumn="0" w:firstRowLastColumn="0" w:lastRowFirstColumn="0" w:lastRowLastColumn="0"/>
-              <w:rPr>
-                <w:sz w:val="16"/>
-                <w:szCs w:val="16"/>
-              </w:rPr>
-            </w:pPr>
-            <w:r>
-              <w:rPr>
-                <w:sz w:val="16"/>
-                <w:szCs w:val="16"/>
-              </w:rPr>
-              <w:t>CC</w:t>
             </w:r>
           </w:p>
           <w:p>
@@ -3433,6 +3433,8 @@
                 <w:szCs w:val="20"/>
               </w:rPr>
             </w:pPr>
+            <w:bookmarkStart w:id="0" w:name="_GoBack"/>
+            <w:bookmarkEnd w:id="0"/>
             <w:r>
               <w:rPr>
                 <w:sz w:val="20"/>
@@ -3454,14 +3456,7 @@
                 <w:sz w:val="20"/>
                 <w:szCs w:val="20"/>
               </w:rPr>
-              <w:t>(</w:t>
-            </w:r>
-            <w:r>
-              <w:rPr>
-                <w:sz w:val="20"/>
-                <w:szCs w:val="20"/>
-              </w:rPr>
-              <w:t>293</w:t>
+              <w:t>(293</w:t>
             </w:r>
             <w:r>
               <w:rPr>
@@ -3559,23 +3554,7 @@
                 <w:sz w:val="16"/>
                 <w:szCs w:val="16"/>
               </w:rPr>
-              <w:t>def</w:t>
-            </w:r>
-            <w:r>
-              <w:rPr>
-                <w:sz w:val="16"/>
-                <w:szCs w:val="16"/>
-              </w:rPr>
-              <w:t>en</w:t>
-            </w:r>
-            <w:bookmarkStart w:id="0" w:name="_GoBack"/>
-            <w:bookmarkEnd w:id="0"/>
-            <w:r>
-              <w:rPr>
-                <w:sz w:val="16"/>
-                <w:szCs w:val="16"/>
-              </w:rPr>
-              <w:t xml:space="preserve"> response</w:t>
+              <w:t>defen response</w:t>
             </w:r>
           </w:p>
           <w:p>
@@ -3948,14 +3927,7 @@
                 <w:sz w:val="20"/>
                 <w:szCs w:val="20"/>
               </w:rPr>
-              <w:t>1</w:t>
-            </w:r>
-            <w:r>
-              <w:rPr>
-                <w:sz w:val="20"/>
-                <w:szCs w:val="20"/>
-              </w:rPr>
-              <w:t>3</w:t>
+              <w:t>13</w:t>
             </w:r>
           </w:p>
         </w:tc>
@@ -4305,14 +4277,7 @@
                 <w:sz w:val="16"/>
                 <w:szCs w:val="16"/>
               </w:rPr>
-              <w:t>5</w:t>
-            </w:r>
-            <w:r>
-              <w:rPr>
-                <w:sz w:val="16"/>
-                <w:szCs w:val="16"/>
-              </w:rPr>
-              <w:t>/108</w:t>
+              <w:t>5/108</w:t>
             </w:r>
           </w:p>
           <w:p>
@@ -4344,83 +4309,55 @@
                 <w:sz w:val="16"/>
                 <w:szCs w:val="16"/>
               </w:rPr>
-              <w:t>5</w:t>
-            </w:r>
-            <w:r>
-              <w:rPr>
-                <w:sz w:val="16"/>
-                <w:szCs w:val="16"/>
-              </w:rPr>
-              <w:t>/350</w:t>
-            </w:r>
-          </w:p>
-          <w:p>
-            <w:pPr>
-              <w:cnfStyle w:val="000000000000" w:firstRow="0" w:lastRow="0" w:firstColumn="0" w:lastColumn="0" w:oddVBand="0" w:evenVBand="0" w:oddHBand="0" w:evenHBand="0" w:firstRowFirstColumn="0" w:firstRowLastColumn="0" w:lastRowFirstColumn="0" w:lastRowLastColumn="0"/>
-              <w:rPr>
-                <w:sz w:val="16"/>
-                <w:szCs w:val="16"/>
-              </w:rPr>
-            </w:pPr>
-            <w:r>
-              <w:rPr>
-                <w:sz w:val="16"/>
-                <w:szCs w:val="16"/>
-              </w:rPr>
-              <w:t>7</w:t>
-            </w:r>
-            <w:r>
-              <w:rPr>
-                <w:sz w:val="16"/>
-                <w:szCs w:val="16"/>
-              </w:rPr>
-              <w:t>/324</w:t>
-            </w:r>
-          </w:p>
-          <w:p>
-            <w:pPr>
-              <w:cnfStyle w:val="000000000000" w:firstRow="0" w:lastRow="0" w:firstColumn="0" w:lastColumn="0" w:oddVBand="0" w:evenVBand="0" w:oddHBand="0" w:evenHBand="0" w:firstRowFirstColumn="0" w:firstRowLastColumn="0" w:lastRowFirstColumn="0" w:lastRowLastColumn="0"/>
-              <w:rPr>
-                <w:sz w:val="16"/>
-                <w:szCs w:val="16"/>
-              </w:rPr>
-            </w:pPr>
-            <w:r>
-              <w:rPr>
-                <w:sz w:val="16"/>
-                <w:szCs w:val="16"/>
-              </w:rPr>
-              <w:t>5</w:t>
-            </w:r>
-            <w:r>
-              <w:rPr>
-                <w:sz w:val="16"/>
-                <w:szCs w:val="16"/>
-              </w:rPr>
-              <w:t>/134</w:t>
-            </w:r>
-          </w:p>
-          <w:p>
-            <w:pPr>
-              <w:cnfStyle w:val="000000000000" w:firstRow="0" w:lastRow="0" w:firstColumn="0" w:lastColumn="0" w:oddVBand="0" w:evenVBand="0" w:oddHBand="0" w:evenHBand="0" w:firstRowFirstColumn="0" w:firstRowLastColumn="0" w:lastRowFirstColumn="0" w:lastRowLastColumn="0"/>
-              <w:rPr>
-                <w:sz w:val="16"/>
-                <w:szCs w:val="16"/>
-              </w:rPr>
-            </w:pPr>
-            <w:r>
-              <w:rPr>
-                <w:sz w:val="16"/>
-                <w:szCs w:val="16"/>
-              </w:rPr>
-              <w:t>4</w:t>
-            </w:r>
-            <w:r>
-              <w:rPr>
-                <w:sz w:val="16"/>
-                <w:szCs w:val="16"/>
-              </w:rPr>
-              <w:t>/75</w:t>
+              <w:t>5/350</w:t>
+            </w:r>
+          </w:p>
+          <w:p>
+            <w:pPr>
+              <w:cnfStyle w:val="000000000000" w:firstRow="0" w:lastRow="0" w:firstColumn="0" w:lastColumn="0" w:oddVBand="0" w:evenVBand="0" w:oddHBand="0" w:evenHBand="0" w:firstRowFirstColumn="0" w:firstRowLastColumn="0" w:lastRowFirstColumn="0" w:lastRowLastColumn="0"/>
+              <w:rPr>
+                <w:sz w:val="16"/>
+                <w:szCs w:val="16"/>
+              </w:rPr>
+            </w:pPr>
+            <w:r>
+              <w:rPr>
+                <w:sz w:val="16"/>
+                <w:szCs w:val="16"/>
+              </w:rPr>
+              <w:t>7/324</w:t>
+            </w:r>
+          </w:p>
+          <w:p>
+            <w:pPr>
+              <w:cnfStyle w:val="000000000000" w:firstRow="0" w:lastRow="0" w:firstColumn="0" w:lastColumn="0" w:oddVBand="0" w:evenVBand="0" w:oddHBand="0" w:evenHBand="0" w:firstRowFirstColumn="0" w:firstRowLastColumn="0" w:lastRowFirstColumn="0" w:lastRowLastColumn="0"/>
+              <w:rPr>
+                <w:sz w:val="16"/>
+                <w:szCs w:val="16"/>
+              </w:rPr>
+            </w:pPr>
+            <w:r>
+              <w:rPr>
+                <w:sz w:val="16"/>
+                <w:szCs w:val="16"/>
+              </w:rPr>
+              <w:t>5/134</w:t>
+            </w:r>
+          </w:p>
+          <w:p>
+            <w:pPr>
+              <w:cnfStyle w:val="000000000000" w:firstRow="0" w:lastRow="0" w:firstColumn="0" w:lastColumn="0" w:oddVBand="0" w:evenVBand="0" w:oddHBand="0" w:evenHBand="0" w:firstRowFirstColumn="0" w:firstRowLastColumn="0" w:lastRowFirstColumn="0" w:lastRowLastColumn="0"/>
+              <w:rPr>
+                <w:sz w:val="16"/>
+                <w:szCs w:val="16"/>
+              </w:rPr>
+            </w:pPr>
+            <w:r>
+              <w:rPr>
+                <w:sz w:val="16"/>
+                <w:szCs w:val="16"/>
+              </w:rPr>
+              <w:t>4/75</w:t>
             </w:r>
           </w:p>
           <w:p>

</xml_diff>